<commit_message>
Docum: Added UML Diagram and Dashboard link
</commit_message>
<xml_diff>
--- a/reports/Group/00 - Requirements - Group.docx
+++ b/reports/Group/00 - Requirements - Group.docx
@@ -1,6 +1,6 @@
 
 <file path=word/document.xml><?xml version="1.0" encoding="utf-8"?>
-<w:document xmlns:wpc="http://schemas.microsoft.com/office/word/2010/wordprocessingCanvas" xmlns:cx="http://schemas.microsoft.com/office/drawing/2014/chartex" xmlns:cx1="http://schemas.microsoft.com/office/drawing/2015/9/8/chartex" xmlns:cx2="http://schemas.microsoft.com/office/drawing/2015/10/21/chartex" xmlns:cx3="http://schemas.microsoft.com/office/drawing/2016/5/9/chartex" xmlns:cx4="http://schemas.microsoft.com/office/drawing/2016/5/10/chartex" xmlns:cx5="http://schemas.microsoft.com/office/drawing/2016/5/11/chartex" xmlns:cx6="http://schemas.microsoft.com/office/drawing/2016/5/12/chartex" xmlns:cx7="http://schemas.microsoft.com/office/drawing/2016/5/13/chartex" xmlns:cx8="http://schemas.microsoft.com/office/drawing/2016/5/14/chartex" xmlns:mc="http://schemas.openxmlformats.org/markup-compatibility/2006" xmlns:aink="http://schemas.microsoft.com/office/drawing/2016/ink" xmlns:am3d="http://schemas.microsoft.com/office/drawing/2017/model3d" xmlns:o="urn:schemas-microsoft-com:office:office" xmlns:oel="http://schemas.microsoft.com/office/2019/extlst" xmlns:r="http://schemas.openxmlformats.org/officeDocument/2006/relationships" xmlns:m="http://schemas.openxmlformats.org/officeDocument/2006/math" xmlns:v="urn:schemas-microsoft-com:vml" xmlns:wp14="http://schemas.microsoft.com/office/word/2010/wordprocessingDrawing" xmlns:wp="http://schemas.openxmlformats.org/drawingml/2006/wordprocessingDrawing" xmlns:w10="urn:schemas-microsoft-com:office:word" xmlns:w="http://schemas.openxmlformats.org/wordprocessingml/2006/main" xmlns:w14="http://schemas.microsoft.com/office/word/2010/wordml" xmlns:w15="http://schemas.microsoft.com/office/word/2012/wordml" xmlns:w16cex="http://schemas.microsoft.com/office/word/2018/wordml/cex" xmlns:w16cid="http://schemas.microsoft.com/office/word/2016/wordml/cid" xmlns:w16="http://schemas.microsoft.com/office/word/2018/wordml" xmlns:w16du="http://schemas.microsoft.com/office/word/2023/wordml/word16du" xmlns:w16sdtdh="http://schemas.microsoft.com/office/word/2020/wordml/sdtdatahash" xmlns:w16se="http://schemas.microsoft.com/office/word/2015/wordml/symex" xmlns:wpg="http://schemas.microsoft.com/office/word/2010/wordprocessingGroup" xmlns:wpi="http://schemas.microsoft.com/office/word/2010/wordprocessingInk" xmlns:wne="http://schemas.microsoft.com/office/word/2006/wordml" xmlns:wps="http://schemas.microsoft.com/office/word/2010/wordprocessingShape" mc:Ignorable="w14 w15 w16se w16cid w16 w16cex w16sdtdh w16du wp14">
+<w:document xmlns:wpc="http://schemas.microsoft.com/office/word/2010/wordprocessingCanvas" xmlns:cx="http://schemas.microsoft.com/office/drawing/2014/chartex" xmlns:cx1="http://schemas.microsoft.com/office/drawing/2015/9/8/chartex" xmlns:cx2="http://schemas.microsoft.com/office/drawing/2015/10/21/chartex" xmlns:cx3="http://schemas.microsoft.com/office/drawing/2016/5/9/chartex" xmlns:cx4="http://schemas.microsoft.com/office/drawing/2016/5/10/chartex" xmlns:cx5="http://schemas.microsoft.com/office/drawing/2016/5/11/chartex" xmlns:cx6="http://schemas.microsoft.com/office/drawing/2016/5/12/chartex" xmlns:cx7="http://schemas.microsoft.com/office/drawing/2016/5/13/chartex" xmlns:cx8="http://schemas.microsoft.com/office/drawing/2016/5/14/chartex" xmlns:mc="http://schemas.openxmlformats.org/markup-compatibility/2006" xmlns:aink="http://schemas.microsoft.com/office/drawing/2016/ink" xmlns:am3d="http://schemas.microsoft.com/office/drawing/2017/model3d" xmlns:o="urn:schemas-microsoft-com:office:office" xmlns:oel="http://schemas.microsoft.com/office/2019/extlst" xmlns:r="http://schemas.openxmlformats.org/officeDocument/2006/relationships" xmlns:m="http://schemas.openxmlformats.org/officeDocument/2006/math" xmlns:v="urn:schemas-microsoft-com:vml" xmlns:wp14="http://schemas.microsoft.com/office/word/2010/wordprocessingDrawing" xmlns:wp="http://schemas.openxmlformats.org/drawingml/2006/wordprocessingDrawing" xmlns:w10="urn:schemas-microsoft-com:office:word" xmlns:w="http://schemas.openxmlformats.org/wordprocessingml/2006/main" xmlns:w14="http://schemas.microsoft.com/office/word/2010/wordml" xmlns:w15="http://schemas.microsoft.com/office/word/2012/wordml" xmlns:w16cex="http://schemas.microsoft.com/office/word/2018/wordml/cex" xmlns:w16cid="http://schemas.microsoft.com/office/word/2016/wordml/cid" xmlns:w16="http://schemas.microsoft.com/office/word/2018/wordml" xmlns:w16du="http://schemas.microsoft.com/office/word/2023/wordml/word16du" xmlns:w16sdtdh="http://schemas.microsoft.com/office/word/2020/wordml/sdtdatahash" xmlns:w16sdtfl="http://schemas.microsoft.com/office/word/2024/wordml/sdtformatlock" xmlns:w16se="http://schemas.microsoft.com/office/word/2015/wordml/symex" xmlns:wpg="http://schemas.microsoft.com/office/word/2010/wordprocessingGroup" xmlns:wpi="http://schemas.microsoft.com/office/word/2010/wordprocessingInk" xmlns:wne="http://schemas.microsoft.com/office/word/2006/wordml" xmlns:wps="http://schemas.microsoft.com/office/word/2010/wordprocessingShape" mc:Ignorable="w14 w15 w16se w16cid w16 w16cex w16sdtdh w16sdtfl w16du wp14">
   <w:body>
     <w:p>
       <w:pPr>
@@ -1097,6 +1097,7 @@
               <w:rPr>
                 <w:rFonts w:asciiTheme="majorHAnsi" w:hAnsiTheme="majorHAnsi" w:cstheme="majorHAnsi"/>
                 <w:b/>
+                <w:lang w:val="es-ES"/>
               </w:rPr>
             </w:pPr>
             <w:r>
@@ -1124,6 +1125,7 @@
               <w:sdtPr>
                 <w:rPr>
                   <w:rFonts w:asciiTheme="majorHAnsi" w:hAnsiTheme="majorHAnsi" w:cstheme="majorBidi"/>
+                  <w:lang w:val="es-ES"/>
                 </w:rPr>
                 <w:tag w:val="ID4"/>
                 <w:id w:val="577182649"/>
@@ -1137,12 +1139,14 @@
                 <w:r>
                   <w:rPr>
                     <w:rFonts w:asciiTheme="majorHAnsi" w:hAnsiTheme="majorHAnsi" w:cstheme="majorBidi"/>
+                    <w:lang w:val="es-ES"/>
                   </w:rPr>
                   <w:t xml:space="preserve"> </w:t>
                 </w:r>
                 <w:r>
                   <w:rPr>
                     <w:rFonts w:asciiTheme="majorHAnsi" w:hAnsiTheme="majorHAnsi" w:cstheme="majorBidi"/>
+                    <w:lang w:val="es-ES"/>
                   </w:rPr>
                   <w:t>5418*****</w:t>
                 </w:r>
@@ -1184,6 +1188,7 @@
               <w:sdtPr>
                 <w:rPr>
                   <w:rFonts w:asciiTheme="majorHAnsi" w:hAnsiTheme="majorHAnsi" w:cstheme="majorHAnsi"/>
+                  <w:lang w:val="es-ES"/>
                 </w:rPr>
                 <w:tag w:val="UVUS04"/>
                 <w:id w:val="-1772313792"/>
@@ -1197,6 +1202,7 @@
                 <w:r>
                   <w:rPr>
                     <w:rFonts w:asciiTheme="majorHAnsi" w:hAnsiTheme="majorHAnsi" w:cstheme="majorHAnsi"/>
+                    <w:lang w:val="es-ES"/>
                   </w:rPr>
                   <w:t xml:space="preserve"> </w:t>
                 </w:r>
@@ -1204,6 +1210,7 @@
                 <w:r>
                   <w:rPr>
                     <w:rFonts w:asciiTheme="majorHAnsi" w:hAnsiTheme="majorHAnsi" w:cstheme="majorHAnsi"/>
+                    <w:lang w:val="es-ES"/>
                   </w:rPr>
                   <w:t>javpalgon</w:t>
                 </w:r>
@@ -1211,6 +1218,7 @@
                 <w:r>
                   <w:rPr>
                     <w:rFonts w:asciiTheme="majorHAnsi" w:hAnsiTheme="majorHAnsi" w:cstheme="majorHAnsi"/>
+                    <w:lang w:val="es-ES"/>
                   </w:rPr>
                   <w:t xml:space="preserve">  </w:t>
                 </w:r>
@@ -1250,6 +1258,7 @@
               <w:sdtPr>
                 <w:rPr>
                   <w:rFonts w:asciiTheme="majorHAnsi" w:hAnsiTheme="majorHAnsi" w:cstheme="majorHAnsi"/>
+                  <w:lang w:val="es-ES"/>
                 </w:rPr>
                 <w:tag w:val="Student4"/>
                 <w:id w:val="-924030127"/>
@@ -1263,30 +1272,35 @@
                 <w:r>
                   <w:rPr>
                     <w:rFonts w:asciiTheme="majorHAnsi" w:hAnsiTheme="majorHAnsi" w:cstheme="majorHAnsi"/>
+                    <w:lang w:val="es-ES"/>
                   </w:rPr>
                   <w:t xml:space="preserve"> </w:t>
                 </w:r>
                 <w:r>
                   <w:rPr>
                     <w:rFonts w:asciiTheme="majorHAnsi" w:hAnsiTheme="majorHAnsi" w:cstheme="majorHAnsi"/>
+                    <w:lang w:val="es-ES"/>
                   </w:rPr>
                   <w:t>Pallarés González</w:t>
                 </w:r>
                 <w:r>
                   <w:rPr>
                     <w:rFonts w:asciiTheme="majorHAnsi" w:hAnsiTheme="majorHAnsi" w:cstheme="majorHAnsi"/>
+                    <w:lang w:val="es-ES"/>
                   </w:rPr>
                   <w:t>,</w:t>
                 </w:r>
                 <w:r>
                   <w:rPr>
                     <w:rFonts w:asciiTheme="majorHAnsi" w:hAnsiTheme="majorHAnsi" w:cstheme="majorHAnsi"/>
+                    <w:lang w:val="es-ES"/>
                   </w:rPr>
                   <w:t xml:space="preserve"> Javier</w:t>
                 </w:r>
                 <w:r>
                   <w:rPr>
                     <w:rFonts w:asciiTheme="majorHAnsi" w:hAnsiTheme="majorHAnsi" w:cstheme="majorHAnsi"/>
+                    <w:lang w:val="es-ES"/>
                   </w:rPr>
                   <w:t xml:space="preserve">  </w:t>
                 </w:r>
@@ -2339,7 +2353,13 @@
         </w:sdtPr>
         <w:sdtContent>
           <w:r>
-            <w:t xml:space="preserve">    </w:t>
+            <w:t xml:space="preserve"> </w:t>
+          </w:r>
+          <w:r>
+            <w:t>X</w:t>
+          </w:r>
+          <w:r>
+            <w:t xml:space="preserve"> </w:t>
           </w:r>
         </w:sdtContent>
       </w:sdt>
@@ -2511,7 +2531,13 @@
         </w:sdtPr>
         <w:sdtContent>
           <w:r>
-            <w:t xml:space="preserve">    </w:t>
+            <w:t xml:space="preserve"> </w:t>
+          </w:r>
+          <w:r>
+            <w:t>X</w:t>
+          </w:r>
+          <w:r>
+            <w:t xml:space="preserve"> </w:t>
           </w:r>
         </w:sdtContent>
       </w:sdt>
@@ -2723,7 +2749,13 @@
         </w:sdtPr>
         <w:sdtContent>
           <w:r>
-            <w:t xml:space="preserve">    </w:t>
+            <w:t xml:space="preserve"> </w:t>
+          </w:r>
+          <w:r>
+            <w:t>X</w:t>
+          </w:r>
+          <w:r>
+            <w:t xml:space="preserve"> </w:t>
           </w:r>
         </w:sdtContent>
       </w:sdt>
@@ -2913,7 +2945,13 @@
         </w:sdtPr>
         <w:sdtContent>
           <w:r>
-            <w:t xml:space="preserve">    </w:t>
+            <w:t xml:space="preserve"> </w:t>
+          </w:r>
+          <w:r>
+            <w:t>X</w:t>
+          </w:r>
+          <w:r>
+            <w:t xml:space="preserve"> </w:t>
           </w:r>
         </w:sdtContent>
       </w:sdt>
@@ -3150,7 +3188,13 @@
         </w:sdtPr>
         <w:sdtContent>
           <w:r>
-            <w:t xml:space="preserve">    </w:t>
+            <w:t xml:space="preserve"> </w:t>
+          </w:r>
+          <w:r>
+            <w:t>X</w:t>
+          </w:r>
+          <w:r>
+            <w:t xml:space="preserve"> </w:t>
           </w:r>
         </w:sdtContent>
       </w:sdt>
@@ -3278,7 +3322,13 @@
         </w:sdtPr>
         <w:sdtContent>
           <w:r>
-            <w:t xml:space="preserve">    </w:t>
+            <w:t xml:space="preserve"> </w:t>
+          </w:r>
+          <w:r>
+            <w:t>X</w:t>
+          </w:r>
+          <w:r>
+            <w:t xml:space="preserve"> </w:t>
           </w:r>
         </w:sdtContent>
       </w:sdt>
@@ -3350,7 +3400,13 @@
         </w:sdtPr>
         <w:sdtContent>
           <w:r>
-            <w:t xml:space="preserve">    </w:t>
+            <w:t xml:space="preserve"> </w:t>
+          </w:r>
+          <w:r>
+            <w:t>X</w:t>
+          </w:r>
+          <w:r>
+            <w:t xml:space="preserve"> </w:t>
           </w:r>
         </w:sdtContent>
       </w:sdt>
@@ -4826,7 +4882,13 @@
         </w:sdtPr>
         <w:sdtContent>
           <w:r>
-            <w:t xml:space="preserve">    </w:t>
+            <w:t xml:space="preserve"> </w:t>
+          </w:r>
+          <w:r>
+            <w:t>X</w:t>
+          </w:r>
+          <w:r>
+            <w:t xml:space="preserve"> </w:t>
           </w:r>
         </w:sdtContent>
       </w:sdt>
@@ -7483,7 +7545,7 @@
 </file>
 
 <file path=word/numbering.xml><?xml version="1.0" encoding="utf-8"?>
-<w:numbering xmlns:wpc="http://schemas.microsoft.com/office/word/2010/wordprocessingCanvas" xmlns:cx="http://schemas.microsoft.com/office/drawing/2014/chartex" xmlns:cx1="http://schemas.microsoft.com/office/drawing/2015/9/8/chartex" xmlns:cx2="http://schemas.microsoft.com/office/drawing/2015/10/21/chartex" xmlns:cx3="http://schemas.microsoft.com/office/drawing/2016/5/9/chartex" xmlns:cx4="http://schemas.microsoft.com/office/drawing/2016/5/10/chartex" xmlns:cx5="http://schemas.microsoft.com/office/drawing/2016/5/11/chartex" xmlns:cx6="http://schemas.microsoft.com/office/drawing/2016/5/12/chartex" xmlns:cx7="http://schemas.microsoft.com/office/drawing/2016/5/13/chartex" xmlns:cx8="http://schemas.microsoft.com/office/drawing/2016/5/14/chartex" xmlns:mc="http://schemas.openxmlformats.org/markup-compatibility/2006" xmlns:aink="http://schemas.microsoft.com/office/drawing/2016/ink" xmlns:am3d="http://schemas.microsoft.com/office/drawing/2017/model3d" xmlns:o="urn:schemas-microsoft-com:office:office" xmlns:oel="http://schemas.microsoft.com/office/2019/extlst" xmlns:r="http://schemas.openxmlformats.org/officeDocument/2006/relationships" xmlns:m="http://schemas.openxmlformats.org/officeDocument/2006/math" xmlns:v="urn:schemas-microsoft-com:vml" xmlns:wp14="http://schemas.microsoft.com/office/word/2010/wordprocessingDrawing" xmlns:wp="http://schemas.openxmlformats.org/drawingml/2006/wordprocessingDrawing" xmlns:w10="urn:schemas-microsoft-com:office:word" xmlns:w="http://schemas.openxmlformats.org/wordprocessingml/2006/main" xmlns:w14="http://schemas.microsoft.com/office/word/2010/wordml" xmlns:w15="http://schemas.microsoft.com/office/word/2012/wordml" xmlns:w16cex="http://schemas.microsoft.com/office/word/2018/wordml/cex" xmlns:w16cid="http://schemas.microsoft.com/office/word/2016/wordml/cid" xmlns:w16="http://schemas.microsoft.com/office/word/2018/wordml" xmlns:w16du="http://schemas.microsoft.com/office/word/2023/wordml/word16du" xmlns:w16sdtdh="http://schemas.microsoft.com/office/word/2020/wordml/sdtdatahash" xmlns:w16se="http://schemas.microsoft.com/office/word/2015/wordml/symex" xmlns:wpg="http://schemas.microsoft.com/office/word/2010/wordprocessingGroup" xmlns:wpi="http://schemas.microsoft.com/office/word/2010/wordprocessingInk" xmlns:wne="http://schemas.microsoft.com/office/word/2006/wordml" xmlns:wps="http://schemas.microsoft.com/office/word/2010/wordprocessingShape" mc:Ignorable="w14 w15 w16se w16cid w16 w16cex w16sdtdh w16du wp14">
+<w:numbering xmlns:wpc="http://schemas.microsoft.com/office/word/2010/wordprocessingCanvas" xmlns:cx="http://schemas.microsoft.com/office/drawing/2014/chartex" xmlns:cx1="http://schemas.microsoft.com/office/drawing/2015/9/8/chartex" xmlns:cx2="http://schemas.microsoft.com/office/drawing/2015/10/21/chartex" xmlns:cx3="http://schemas.microsoft.com/office/drawing/2016/5/9/chartex" xmlns:cx4="http://schemas.microsoft.com/office/drawing/2016/5/10/chartex" xmlns:cx5="http://schemas.microsoft.com/office/drawing/2016/5/11/chartex" xmlns:cx6="http://schemas.microsoft.com/office/drawing/2016/5/12/chartex" xmlns:cx7="http://schemas.microsoft.com/office/drawing/2016/5/13/chartex" xmlns:cx8="http://schemas.microsoft.com/office/drawing/2016/5/14/chartex" xmlns:mc="http://schemas.openxmlformats.org/markup-compatibility/2006" xmlns:aink="http://schemas.microsoft.com/office/drawing/2016/ink" xmlns:am3d="http://schemas.microsoft.com/office/drawing/2017/model3d" xmlns:o="urn:schemas-microsoft-com:office:office" xmlns:oel="http://schemas.microsoft.com/office/2019/extlst" xmlns:r="http://schemas.openxmlformats.org/officeDocument/2006/relationships" xmlns:m="http://schemas.openxmlformats.org/officeDocument/2006/math" xmlns:v="urn:schemas-microsoft-com:vml" xmlns:wp14="http://schemas.microsoft.com/office/word/2010/wordprocessingDrawing" xmlns:wp="http://schemas.openxmlformats.org/drawingml/2006/wordprocessingDrawing" xmlns:w10="urn:schemas-microsoft-com:office:word" xmlns:w="http://schemas.openxmlformats.org/wordprocessingml/2006/main" xmlns:w14="http://schemas.microsoft.com/office/word/2010/wordml" xmlns:w15="http://schemas.microsoft.com/office/word/2012/wordml" xmlns:w16cex="http://schemas.microsoft.com/office/word/2018/wordml/cex" xmlns:w16cid="http://schemas.microsoft.com/office/word/2016/wordml/cid" xmlns:w16="http://schemas.microsoft.com/office/word/2018/wordml" xmlns:w16du="http://schemas.microsoft.com/office/word/2023/wordml/word16du" xmlns:w16sdtdh="http://schemas.microsoft.com/office/word/2020/wordml/sdtdatahash" xmlns:w16sdtfl="http://schemas.microsoft.com/office/word/2024/wordml/sdtformatlock" xmlns:w16se="http://schemas.microsoft.com/office/word/2015/wordml/symex" xmlns:wpg="http://schemas.microsoft.com/office/word/2010/wordprocessingGroup" xmlns:wpi="http://schemas.microsoft.com/office/word/2010/wordprocessingInk" xmlns:wne="http://schemas.microsoft.com/office/word/2006/wordml" xmlns:wps="http://schemas.microsoft.com/office/word/2010/wordprocessingShape" mc:Ignorable="w14 w15 w16se w16cid w16 w16cex w16sdtdh w16sdtfl w16du wp14">
   <w:abstractNum w:abstractNumId="0" w15:restartNumberingAfterBreak="0">
     <w:nsid w:val="FFFFFF88"/>
     <w:multiLevelType w:val="singleLevel"/>
@@ -8209,7 +8271,7 @@
 </file>
 
 <file path=word/styles.xml><?xml version="1.0" encoding="utf-8"?>
-<w:styles xmlns:mc="http://schemas.openxmlformats.org/markup-compatibility/2006" xmlns:r="http://schemas.openxmlformats.org/officeDocument/2006/relationships" xmlns:w="http://schemas.openxmlformats.org/wordprocessingml/2006/main" xmlns:w14="http://schemas.microsoft.com/office/word/2010/wordml" xmlns:w15="http://schemas.microsoft.com/office/word/2012/wordml" xmlns:w16cex="http://schemas.microsoft.com/office/word/2018/wordml/cex" xmlns:w16cid="http://schemas.microsoft.com/office/word/2016/wordml/cid" xmlns:w16="http://schemas.microsoft.com/office/word/2018/wordml" xmlns:w16du="http://schemas.microsoft.com/office/word/2023/wordml/word16du" xmlns:w16sdtdh="http://schemas.microsoft.com/office/word/2020/wordml/sdtdatahash" xmlns:w16se="http://schemas.microsoft.com/office/word/2015/wordml/symex" mc:Ignorable="w14 w15 w16se w16cid w16 w16cex w16sdtdh w16du">
+<w:styles xmlns:mc="http://schemas.openxmlformats.org/markup-compatibility/2006" xmlns:r="http://schemas.openxmlformats.org/officeDocument/2006/relationships" xmlns:w="http://schemas.openxmlformats.org/wordprocessingml/2006/main" xmlns:w14="http://schemas.microsoft.com/office/word/2010/wordml" xmlns:w15="http://schemas.microsoft.com/office/word/2012/wordml" xmlns:w16cex="http://schemas.microsoft.com/office/word/2018/wordml/cex" xmlns:w16cid="http://schemas.microsoft.com/office/word/2016/wordml/cid" xmlns:w16="http://schemas.microsoft.com/office/word/2018/wordml" xmlns:w16du="http://schemas.microsoft.com/office/word/2023/wordml/word16du" xmlns:w16sdtdh="http://schemas.microsoft.com/office/word/2020/wordml/sdtdatahash" xmlns:w16sdtfl="http://schemas.microsoft.com/office/word/2024/wordml/sdtformatlock" xmlns:w16se="http://schemas.microsoft.com/office/word/2015/wordml/symex" mc:Ignorable="w14 w15 w16se w16cid w16 w16cex w16sdtdh w16sdtfl w16du">
   <w:docDefaults>
     <w:rPrDefault>
       <w:rPr>
@@ -9065,7 +9127,7 @@
 </file>
 
 <file path=word/glossary/document.xml><?xml version="1.0" encoding="utf-8"?>
-<w:glossaryDocument xmlns:wpc="http://schemas.microsoft.com/office/word/2010/wordprocessingCanvas" xmlns:cx="http://schemas.microsoft.com/office/drawing/2014/chartex" xmlns:cx1="http://schemas.microsoft.com/office/drawing/2015/9/8/chartex" xmlns:cx2="http://schemas.microsoft.com/office/drawing/2015/10/21/chartex" xmlns:cx3="http://schemas.microsoft.com/office/drawing/2016/5/9/chartex" xmlns:cx4="http://schemas.microsoft.com/office/drawing/2016/5/10/chartex" xmlns:cx5="http://schemas.microsoft.com/office/drawing/2016/5/11/chartex" xmlns:cx6="http://schemas.microsoft.com/office/drawing/2016/5/12/chartex" xmlns:cx7="http://schemas.microsoft.com/office/drawing/2016/5/13/chartex" xmlns:cx8="http://schemas.microsoft.com/office/drawing/2016/5/14/chartex" xmlns:mc="http://schemas.openxmlformats.org/markup-compatibility/2006" xmlns:aink="http://schemas.microsoft.com/office/drawing/2016/ink" xmlns:am3d="http://schemas.microsoft.com/office/drawing/2017/model3d" xmlns:o="urn:schemas-microsoft-com:office:office" xmlns:oel="http://schemas.microsoft.com/office/2019/extlst" xmlns:r="http://schemas.openxmlformats.org/officeDocument/2006/relationships" xmlns:m="http://schemas.openxmlformats.org/officeDocument/2006/math" xmlns:v="urn:schemas-microsoft-com:vml" xmlns:wp14="http://schemas.microsoft.com/office/word/2010/wordprocessingDrawing" xmlns:wp="http://schemas.openxmlformats.org/drawingml/2006/wordprocessingDrawing" xmlns:w10="urn:schemas-microsoft-com:office:word" xmlns:w="http://schemas.openxmlformats.org/wordprocessingml/2006/main" xmlns:w14="http://schemas.microsoft.com/office/word/2010/wordml" xmlns:w15="http://schemas.microsoft.com/office/word/2012/wordml" xmlns:w16cex="http://schemas.microsoft.com/office/word/2018/wordml/cex" xmlns:w16cid="http://schemas.microsoft.com/office/word/2016/wordml/cid" xmlns:w16="http://schemas.microsoft.com/office/word/2018/wordml" xmlns:w16du="http://schemas.microsoft.com/office/word/2023/wordml/word16du" xmlns:w16sdtdh="http://schemas.microsoft.com/office/word/2020/wordml/sdtdatahash" xmlns:w16se="http://schemas.microsoft.com/office/word/2015/wordml/symex" xmlns:wpg="http://schemas.microsoft.com/office/word/2010/wordprocessingGroup" xmlns:wpi="http://schemas.microsoft.com/office/word/2010/wordprocessingInk" xmlns:wne="http://schemas.microsoft.com/office/word/2006/wordml" xmlns:wps="http://schemas.microsoft.com/office/word/2010/wordprocessingShape" mc:Ignorable="w14 w15 w16se w16cid w16 w16cex w16sdtdh w16du wp14">
+<w:glossaryDocument xmlns:wpc="http://schemas.microsoft.com/office/word/2010/wordprocessingCanvas" xmlns:cx="http://schemas.microsoft.com/office/drawing/2014/chartex" xmlns:cx1="http://schemas.microsoft.com/office/drawing/2015/9/8/chartex" xmlns:cx2="http://schemas.microsoft.com/office/drawing/2015/10/21/chartex" xmlns:cx3="http://schemas.microsoft.com/office/drawing/2016/5/9/chartex" xmlns:cx4="http://schemas.microsoft.com/office/drawing/2016/5/10/chartex" xmlns:cx5="http://schemas.microsoft.com/office/drawing/2016/5/11/chartex" xmlns:cx6="http://schemas.microsoft.com/office/drawing/2016/5/12/chartex" xmlns:cx7="http://schemas.microsoft.com/office/drawing/2016/5/13/chartex" xmlns:cx8="http://schemas.microsoft.com/office/drawing/2016/5/14/chartex" xmlns:mc="http://schemas.openxmlformats.org/markup-compatibility/2006" xmlns:aink="http://schemas.microsoft.com/office/drawing/2016/ink" xmlns:am3d="http://schemas.microsoft.com/office/drawing/2017/model3d" xmlns:o="urn:schemas-microsoft-com:office:office" xmlns:oel="http://schemas.microsoft.com/office/2019/extlst" xmlns:r="http://schemas.openxmlformats.org/officeDocument/2006/relationships" xmlns:m="http://schemas.openxmlformats.org/officeDocument/2006/math" xmlns:v="urn:schemas-microsoft-com:vml" xmlns:wp14="http://schemas.microsoft.com/office/word/2010/wordprocessingDrawing" xmlns:wp="http://schemas.openxmlformats.org/drawingml/2006/wordprocessingDrawing" xmlns:w10="urn:schemas-microsoft-com:office:word" xmlns:w="http://schemas.openxmlformats.org/wordprocessingml/2006/main" xmlns:w14="http://schemas.microsoft.com/office/word/2010/wordml" xmlns:w15="http://schemas.microsoft.com/office/word/2012/wordml" xmlns:w16cex="http://schemas.microsoft.com/office/word/2018/wordml/cex" xmlns:w16cid="http://schemas.microsoft.com/office/word/2016/wordml/cid" xmlns:w16="http://schemas.microsoft.com/office/word/2018/wordml" xmlns:w16du="http://schemas.microsoft.com/office/word/2023/wordml/word16du" xmlns:w16sdtdh="http://schemas.microsoft.com/office/word/2020/wordml/sdtdatahash" xmlns:w16sdtfl="http://schemas.microsoft.com/office/word/2024/wordml/sdtformatlock" xmlns:w16se="http://schemas.microsoft.com/office/word/2015/wordml/symex" xmlns:wpg="http://schemas.microsoft.com/office/word/2010/wordprocessingGroup" xmlns:wpi="http://schemas.microsoft.com/office/word/2010/wordprocessingInk" xmlns:wne="http://schemas.microsoft.com/office/word/2006/wordml" xmlns:wps="http://schemas.microsoft.com/office/word/2010/wordprocessingShape" mc:Ignorable="w14 w15 w16se w16cid w16 w16cex w16sdtdh w16sdtfl w16du wp14">
   <w:docParts>
     <w:docPart>
       <w:docPartPr>
@@ -11044,7 +11106,7 @@
 </file>
 
 <file path=word/glossary/fontTable.xml><?xml version="1.0" encoding="utf-8"?>
-<w:fonts xmlns:mc="http://schemas.openxmlformats.org/markup-compatibility/2006" xmlns:r="http://schemas.openxmlformats.org/officeDocument/2006/relationships" xmlns:w="http://schemas.openxmlformats.org/wordprocessingml/2006/main" xmlns:w14="http://schemas.microsoft.com/office/word/2010/wordml" xmlns:w15="http://schemas.microsoft.com/office/word/2012/wordml" xmlns:w16cex="http://schemas.microsoft.com/office/word/2018/wordml/cex" xmlns:w16cid="http://schemas.microsoft.com/office/word/2016/wordml/cid" xmlns:w16="http://schemas.microsoft.com/office/word/2018/wordml" xmlns:w16du="http://schemas.microsoft.com/office/word/2023/wordml/word16du" xmlns:w16sdtdh="http://schemas.microsoft.com/office/word/2020/wordml/sdtdatahash" xmlns:w16se="http://schemas.microsoft.com/office/word/2015/wordml/symex" mc:Ignorable="w14 w15 w16se w16cid w16 w16cex w16sdtdh w16du">
+<w:fonts xmlns:mc="http://schemas.openxmlformats.org/markup-compatibility/2006" xmlns:r="http://schemas.openxmlformats.org/officeDocument/2006/relationships" xmlns:w="http://schemas.openxmlformats.org/wordprocessingml/2006/main" xmlns:w14="http://schemas.microsoft.com/office/word/2010/wordml" xmlns:w15="http://schemas.microsoft.com/office/word/2012/wordml" xmlns:w16cex="http://schemas.microsoft.com/office/word/2018/wordml/cex" xmlns:w16cid="http://schemas.microsoft.com/office/word/2016/wordml/cid" xmlns:w16="http://schemas.microsoft.com/office/word/2018/wordml" xmlns:w16du="http://schemas.microsoft.com/office/word/2023/wordml/word16du" xmlns:w16sdtdh="http://schemas.microsoft.com/office/word/2020/wordml/sdtdatahash" xmlns:w16sdtfl="http://schemas.microsoft.com/office/word/2024/wordml/sdtformatlock" xmlns:w16se="http://schemas.microsoft.com/office/word/2015/wordml/symex" mc:Ignorable="w14 w15 w16se w16cid w16 w16cex w16sdtdh w16sdtfl w16du">
   <w:font w:name="Symbol">
     <w:panose1 w:val="05050102010706020507"/>
     <w:charset w:val="02"/>
@@ -11146,7 +11208,7 @@
 </file>
 
 <file path=word/glossary/settings.xml><?xml version="1.0" encoding="utf-8"?>
-<w:settings xmlns:mc="http://schemas.openxmlformats.org/markup-compatibility/2006" xmlns:o="urn:schemas-microsoft-com:office:office" xmlns:r="http://schemas.openxmlformats.org/officeDocument/2006/relationships" xmlns:m="http://schemas.openxmlformats.org/officeDocument/2006/math" xmlns:v="urn:schemas-microsoft-com:vml" xmlns:w10="urn:schemas-microsoft-com:office:word" xmlns:w="http://schemas.openxmlformats.org/wordprocessingml/2006/main" xmlns:w14="http://schemas.microsoft.com/office/word/2010/wordml" xmlns:w15="http://schemas.microsoft.com/office/word/2012/wordml" xmlns:w16cex="http://schemas.microsoft.com/office/word/2018/wordml/cex" xmlns:w16cid="http://schemas.microsoft.com/office/word/2016/wordml/cid" xmlns:w16="http://schemas.microsoft.com/office/word/2018/wordml" xmlns:w16du="http://schemas.microsoft.com/office/word/2023/wordml/word16du" xmlns:w16sdtdh="http://schemas.microsoft.com/office/word/2020/wordml/sdtdatahash" xmlns:w16se="http://schemas.microsoft.com/office/word/2015/wordml/symex" xmlns:sl="http://schemas.openxmlformats.org/schemaLibrary/2006/main" mc:Ignorable="w14 w15 w16se w16cid w16 w16cex w16sdtdh w16du">
+<w:settings xmlns:mc="http://schemas.openxmlformats.org/markup-compatibility/2006" xmlns:o="urn:schemas-microsoft-com:office:office" xmlns:r="http://schemas.openxmlformats.org/officeDocument/2006/relationships" xmlns:m="http://schemas.openxmlformats.org/officeDocument/2006/math" xmlns:v="urn:schemas-microsoft-com:vml" xmlns:w10="urn:schemas-microsoft-com:office:word" xmlns:w="http://schemas.openxmlformats.org/wordprocessingml/2006/main" xmlns:w14="http://schemas.microsoft.com/office/word/2010/wordml" xmlns:w15="http://schemas.microsoft.com/office/word/2012/wordml" xmlns:w16cex="http://schemas.microsoft.com/office/word/2018/wordml/cex" xmlns:w16cid="http://schemas.microsoft.com/office/word/2016/wordml/cid" xmlns:w16="http://schemas.microsoft.com/office/word/2018/wordml" xmlns:w16du="http://schemas.microsoft.com/office/word/2023/wordml/word16du" xmlns:w16sdtdh="http://schemas.microsoft.com/office/word/2020/wordml/sdtdatahash" xmlns:w16sdtfl="http://schemas.microsoft.com/office/word/2024/wordml/sdtformatlock" xmlns:w16se="http://schemas.microsoft.com/office/word/2015/wordml/symex" xmlns:sl="http://schemas.openxmlformats.org/schemaLibrary/2006/main" mc:Ignorable="w14 w15 w16se w16cid w16 w16cex w16sdtdh w16sdtfl w16du">
   <w:view w:val="normal"/>
   <w:revisionView w:inkAnnotations="0"/>
   <w:defaultTabStop w:val="708"/>
@@ -11173,6 +11235,7 @@
     <w:rsid w:val="001942D6"/>
     <w:rsid w:val="001C1A74"/>
     <w:rsid w:val="001C5FFF"/>
+    <w:rsid w:val="002477F6"/>
     <w:rsid w:val="00260AAC"/>
     <w:rsid w:val="00336824"/>
     <w:rsid w:val="00364D10"/>
@@ -11221,6 +11284,7 @@
     <w:rsid w:val="00C9535D"/>
     <w:rsid w:val="00CC69E2"/>
     <w:rsid w:val="00CE5869"/>
+    <w:rsid w:val="00CF0BF7"/>
     <w:rsid w:val="00D72CB9"/>
     <w:rsid w:val="00D86553"/>
     <w:rsid w:val="00D9098F"/>
@@ -11251,14 +11315,14 @@
   </m:mathPr>
   <w:themeFontLang w:val="es-ES" w:eastAsia="ja-JP" w:bidi="ar-SA"/>
   <w:clrSchemeMapping w:bg1="light1" w:t1="dark1" w:bg2="light2" w:t2="dark2" w:accent1="accent1" w:accent2="accent2" w:accent3="accent3" w:accent4="accent4" w:accent5="accent5" w:accent6="accent6" w:hyperlink="hyperlink" w:followedHyperlink="followedHyperlink"/>
-  <w:decimalSymbol w:val=","/>
-  <w:listSeparator w:val=";"/>
+  <w:decimalSymbol w:val="."/>
+  <w:listSeparator w:val=","/>
   <w15:chartTrackingRefBased/>
 </w:settings>
 </file>
 
 <file path=word/glossary/styles.xml><?xml version="1.0" encoding="utf-8"?>
-<w:styles xmlns:mc="http://schemas.openxmlformats.org/markup-compatibility/2006" xmlns:r="http://schemas.openxmlformats.org/officeDocument/2006/relationships" xmlns:w="http://schemas.openxmlformats.org/wordprocessingml/2006/main" xmlns:w14="http://schemas.microsoft.com/office/word/2010/wordml" xmlns:w15="http://schemas.microsoft.com/office/word/2012/wordml" xmlns:w16cex="http://schemas.microsoft.com/office/word/2018/wordml/cex" xmlns:w16cid="http://schemas.microsoft.com/office/word/2016/wordml/cid" xmlns:w16="http://schemas.microsoft.com/office/word/2018/wordml" xmlns:w16du="http://schemas.microsoft.com/office/word/2023/wordml/word16du" xmlns:w16sdtdh="http://schemas.microsoft.com/office/word/2020/wordml/sdtdatahash" xmlns:w16se="http://schemas.microsoft.com/office/word/2015/wordml/symex" mc:Ignorable="w14 w15 w16se w16cid w16 w16cex w16sdtdh w16du">
+<w:styles xmlns:mc="http://schemas.openxmlformats.org/markup-compatibility/2006" xmlns:r="http://schemas.openxmlformats.org/officeDocument/2006/relationships" xmlns:w="http://schemas.openxmlformats.org/wordprocessingml/2006/main" xmlns:w14="http://schemas.microsoft.com/office/word/2010/wordml" xmlns:w15="http://schemas.microsoft.com/office/word/2012/wordml" xmlns:w16cex="http://schemas.microsoft.com/office/word/2018/wordml/cex" xmlns:w16cid="http://schemas.microsoft.com/office/word/2016/wordml/cid" xmlns:w16="http://schemas.microsoft.com/office/word/2018/wordml" xmlns:w16du="http://schemas.microsoft.com/office/word/2023/wordml/word16du" xmlns:w16sdtdh="http://schemas.microsoft.com/office/word/2020/wordml/sdtdatahash" xmlns:w16sdtfl="http://schemas.microsoft.com/office/word/2024/wordml/sdtformatlock" xmlns:w16se="http://schemas.microsoft.com/office/word/2015/wordml/symex" mc:Ignorable="w14 w15 w16se w16cid w16 w16cex w16sdtdh w16sdtfl w16du">
   <w:docDefaults>
     <w:rPrDefault>
       <w:rPr>
@@ -12529,7 +12593,7 @@
 </file>
 
 <file path=word/glossary/webSettings.xml><?xml version="1.0" encoding="utf-8"?>
-<w:webSettings xmlns:mc="http://schemas.openxmlformats.org/markup-compatibility/2006" xmlns:r="http://schemas.openxmlformats.org/officeDocument/2006/relationships" xmlns:w="http://schemas.openxmlformats.org/wordprocessingml/2006/main" xmlns:w14="http://schemas.microsoft.com/office/word/2010/wordml" xmlns:w15="http://schemas.microsoft.com/office/word/2012/wordml" xmlns:w16cex="http://schemas.microsoft.com/office/word/2018/wordml/cex" xmlns:w16cid="http://schemas.microsoft.com/office/word/2016/wordml/cid" xmlns:w16="http://schemas.microsoft.com/office/word/2018/wordml" xmlns:w16du="http://schemas.microsoft.com/office/word/2023/wordml/word16du" xmlns:w16sdtdh="http://schemas.microsoft.com/office/word/2020/wordml/sdtdatahash" xmlns:w16se="http://schemas.microsoft.com/office/word/2015/wordml/symex" mc:Ignorable="w14 w15 w16se w16cid w16 w16cex w16sdtdh w16du">
+<w:webSettings xmlns:mc="http://schemas.openxmlformats.org/markup-compatibility/2006" xmlns:r="http://schemas.openxmlformats.org/officeDocument/2006/relationships" xmlns:w="http://schemas.openxmlformats.org/wordprocessingml/2006/main" xmlns:w14="http://schemas.microsoft.com/office/word/2010/wordml" xmlns:w15="http://schemas.microsoft.com/office/word/2012/wordml" xmlns:w16cex="http://schemas.microsoft.com/office/word/2018/wordml/cex" xmlns:w16cid="http://schemas.microsoft.com/office/word/2016/wordml/cid" xmlns:w16="http://schemas.microsoft.com/office/word/2018/wordml" xmlns:w16du="http://schemas.microsoft.com/office/word/2023/wordml/word16du" xmlns:w16sdtdh="http://schemas.microsoft.com/office/word/2020/wordml/sdtdatahash" xmlns:w16sdtfl="http://schemas.microsoft.com/office/word/2024/wordml/sdtformatlock" xmlns:w16se="http://schemas.microsoft.com/office/word/2015/wordml/symex" mc:Ignorable="w14 w15 w16se w16cid w16 w16cex w16sdtdh w16sdtfl w16du">
   <w:optimizeForBrowser/>
   <w:allowPNG/>
 </w:webSettings>

</xml_diff>

<commit_message>
Documents update student 3/4/5 removal
</commit_message>
<xml_diff>
--- a/reports/Group/00 - Requirements - Group.docx
+++ b/reports/Group/00 - Requirements - Group.docx
@@ -1,6 +1,6 @@
 
 <file path=word/document.xml><?xml version="1.0" encoding="utf-8"?>
-<w:document xmlns:wpc="http://schemas.microsoft.com/office/word/2010/wordprocessingCanvas" xmlns:cx="http://schemas.microsoft.com/office/drawing/2014/chartex" xmlns:cx1="http://schemas.microsoft.com/office/drawing/2015/9/8/chartex" xmlns:cx2="http://schemas.microsoft.com/office/drawing/2015/10/21/chartex" xmlns:cx3="http://schemas.microsoft.com/office/drawing/2016/5/9/chartex" xmlns:cx4="http://schemas.microsoft.com/office/drawing/2016/5/10/chartex" xmlns:cx5="http://schemas.microsoft.com/office/drawing/2016/5/11/chartex" xmlns:cx6="http://schemas.microsoft.com/office/drawing/2016/5/12/chartex" xmlns:cx7="http://schemas.microsoft.com/office/drawing/2016/5/13/chartex" xmlns:cx8="http://schemas.microsoft.com/office/drawing/2016/5/14/chartex" xmlns:mc="http://schemas.openxmlformats.org/markup-compatibility/2006" xmlns:aink="http://schemas.microsoft.com/office/drawing/2016/ink" xmlns:am3d="http://schemas.microsoft.com/office/drawing/2017/model3d" xmlns:o="urn:schemas-microsoft-com:office:office" xmlns:oel="http://schemas.microsoft.com/office/2019/extlst" xmlns:r="http://schemas.openxmlformats.org/officeDocument/2006/relationships" xmlns:m="http://schemas.openxmlformats.org/officeDocument/2006/math" xmlns:v="urn:schemas-microsoft-com:vml" xmlns:wp14="http://schemas.microsoft.com/office/word/2010/wordprocessingDrawing" xmlns:wp="http://schemas.openxmlformats.org/drawingml/2006/wordprocessingDrawing" xmlns:w10="urn:schemas-microsoft-com:office:word" xmlns:w="http://schemas.openxmlformats.org/wordprocessingml/2006/main" xmlns:w14="http://schemas.microsoft.com/office/word/2010/wordml" xmlns:w15="http://schemas.microsoft.com/office/word/2012/wordml" xmlns:w16cex="http://schemas.microsoft.com/office/word/2018/wordml/cex" xmlns:w16cid="http://schemas.microsoft.com/office/word/2016/wordml/cid" xmlns:w16="http://schemas.microsoft.com/office/word/2018/wordml" xmlns:w16du="http://schemas.microsoft.com/office/word/2023/wordml/word16du" xmlns:w16sdtdh="http://schemas.microsoft.com/office/word/2020/wordml/sdtdatahash" xmlns:w16se="http://schemas.microsoft.com/office/word/2015/wordml/symex" xmlns:wpg="http://schemas.microsoft.com/office/word/2010/wordprocessingGroup" xmlns:wpi="http://schemas.microsoft.com/office/word/2010/wordprocessingInk" xmlns:wne="http://schemas.microsoft.com/office/word/2006/wordml" xmlns:wps="http://schemas.microsoft.com/office/word/2010/wordprocessingShape" mc:Ignorable="w14 w15 w16se w16cid w16 w16cex w16sdtdh w16du wp14">
+<w:document xmlns:wpc="http://schemas.microsoft.com/office/word/2010/wordprocessingCanvas" xmlns:cx="http://schemas.microsoft.com/office/drawing/2014/chartex" xmlns:cx1="http://schemas.microsoft.com/office/drawing/2015/9/8/chartex" xmlns:cx2="http://schemas.microsoft.com/office/drawing/2015/10/21/chartex" xmlns:cx3="http://schemas.microsoft.com/office/drawing/2016/5/9/chartex" xmlns:cx4="http://schemas.microsoft.com/office/drawing/2016/5/10/chartex" xmlns:cx5="http://schemas.microsoft.com/office/drawing/2016/5/11/chartex" xmlns:cx6="http://schemas.microsoft.com/office/drawing/2016/5/12/chartex" xmlns:cx7="http://schemas.microsoft.com/office/drawing/2016/5/13/chartex" xmlns:cx8="http://schemas.microsoft.com/office/drawing/2016/5/14/chartex" xmlns:mc="http://schemas.openxmlformats.org/markup-compatibility/2006" xmlns:aink="http://schemas.microsoft.com/office/drawing/2016/ink" xmlns:am3d="http://schemas.microsoft.com/office/drawing/2017/model3d" xmlns:o="urn:schemas-microsoft-com:office:office" xmlns:oel="http://schemas.microsoft.com/office/2019/extlst" xmlns:r="http://schemas.openxmlformats.org/officeDocument/2006/relationships" xmlns:m="http://schemas.openxmlformats.org/officeDocument/2006/math" xmlns:v="urn:schemas-microsoft-com:vml" xmlns:wp14="http://schemas.microsoft.com/office/word/2010/wordprocessingDrawing" xmlns:wp="http://schemas.openxmlformats.org/drawingml/2006/wordprocessingDrawing" xmlns:w10="urn:schemas-microsoft-com:office:word" xmlns:w="http://schemas.openxmlformats.org/wordprocessingml/2006/main" xmlns:w14="http://schemas.microsoft.com/office/word/2010/wordml" xmlns:w15="http://schemas.microsoft.com/office/word/2012/wordml" xmlns:w16cex="http://schemas.microsoft.com/office/word/2018/wordml/cex" xmlns:w16cid="http://schemas.microsoft.com/office/word/2016/wordml/cid" xmlns:w16="http://schemas.microsoft.com/office/word/2018/wordml" xmlns:w16du="http://schemas.microsoft.com/office/word/2023/wordml/word16du" xmlns:w16sdtdh="http://schemas.microsoft.com/office/word/2020/wordml/sdtdatahash" xmlns:w16sdtfl="http://schemas.microsoft.com/office/word/2024/wordml/sdtformatlock" xmlns:w16se="http://schemas.microsoft.com/office/word/2015/wordml/symex" xmlns:wpg="http://schemas.microsoft.com/office/word/2010/wordprocessingGroup" xmlns:wpi="http://schemas.microsoft.com/office/word/2010/wordprocessingInk" xmlns:wne="http://schemas.microsoft.com/office/word/2006/wordml" xmlns:wps="http://schemas.microsoft.com/office/word/2010/wordprocessingShape" mc:Ignorable="w14 w15 w16se w16cid w16 w16cex w16sdtdh w16sdtfl w16du wp14">
   <w:body>
     <w:p>
       <w:pPr>
@@ -148,7 +148,7 @@
                   <w:rPr>
                     <w:rFonts w:asciiTheme="majorHAnsi" w:hAnsiTheme="majorHAnsi" w:cstheme="majorHAnsi"/>
                   </w:rPr>
-                  <w:t>1</w:t>
+                  <w:t>2</w:t>
                 </w:r>
                 <w:r>
                   <w:rPr>
@@ -218,6 +218,7 @@
               <w:sdtPr>
                 <w:rPr>
                   <w:rFonts w:asciiTheme="majorHAnsi" w:hAnsiTheme="majorHAnsi" w:cstheme="majorBidi"/>
+                  <w:u w:val="single"/>
                 </w:rPr>
                 <w:tag w:val="Repository"/>
                 <w:id w:val="46497162"/>
@@ -231,8 +232,9 @@
                 <w:r>
                   <w:rPr>
                     <w:rFonts w:asciiTheme="majorHAnsi" w:hAnsiTheme="majorHAnsi" w:cstheme="majorBidi"/>
+                    <w:u w:val="single"/>
                   </w:rPr>
-                  <w:t xml:space="preserve"> https://github.com/javpalgon/DP2-2425-C1.013.git</w:t>
+                  <w:t xml:space="preserve"> https://github.com/javpalgon/Acme-ANS-D04</w:t>
                 </w:r>
               </w:sdtContent>
             </w:sdt>
@@ -503,7 +505,7 @@
                   <w:rPr>
                     <w:rFonts w:asciiTheme="majorHAnsi" w:hAnsiTheme="majorHAnsi" w:cstheme="majorHAnsi"/>
                   </w:rPr>
-                  <w:t xml:space="preserve">Developer, Tester  </w:t>
+                  <w:t xml:space="preserve">Developer </w:t>
                 </w:r>
               </w:sdtContent>
             </w:sdt>
@@ -788,7 +790,7 @@
                   <w:rPr>
                     <w:rFonts w:asciiTheme="majorHAnsi" w:hAnsiTheme="majorHAnsi" w:cstheme="majorHAnsi"/>
                   </w:rPr>
-                  <w:t>Manager, Developer</w:t>
+                  <w:t>Developer</w:t>
                 </w:r>
                 <w:r>
                   <w:rPr>
@@ -870,12 +872,6 @@
                   </w:rPr>
                   <w:t xml:space="preserve"> </w:t>
                 </w:r>
-                <w:r>
-                  <w:rPr>
-                    <w:rFonts w:asciiTheme="majorHAnsi" w:hAnsiTheme="majorHAnsi" w:cstheme="majorBidi"/>
-                  </w:rPr>
-                  <w:t>2388*****</w:t>
-                </w:r>
               </w:sdtContent>
             </w:sdt>
           </w:p>
@@ -914,6 +910,7 @@
               <w:sdtPr>
                 <w:rPr>
                   <w:rFonts w:asciiTheme="majorHAnsi" w:hAnsiTheme="majorHAnsi" w:cstheme="majorHAnsi"/>
+                  <w:lang w:val="es-ES"/>
                 </w:rPr>
                 <w:tag w:val="UVUS03"/>
                 <w:id w:val="-1922171075"/>
@@ -927,20 +924,14 @@
                 <w:r>
                   <w:rPr>
                     <w:rFonts w:asciiTheme="majorHAnsi" w:hAnsiTheme="majorHAnsi" w:cstheme="majorHAnsi"/>
+                    <w:lang w:val="es-ES"/>
                   </w:rPr>
-                  <w:t xml:space="preserve"> </w:t>
+                  <w:t xml:space="preserve">  </w:t>
                 </w:r>
-                <w:proofErr w:type="spellStart"/>
                 <w:r>
                   <w:rPr>
                     <w:rFonts w:asciiTheme="majorHAnsi" w:hAnsiTheme="majorHAnsi" w:cstheme="majorHAnsi"/>
-                  </w:rPr>
-                  <w:t>guilinbor</w:t>
-                </w:r>
-                <w:proofErr w:type="spellEnd"/>
-                <w:r>
-                  <w:rPr>
-                    <w:rFonts w:asciiTheme="majorHAnsi" w:hAnsiTheme="majorHAnsi" w:cstheme="majorHAnsi"/>
+                    <w:lang w:val="es-ES"/>
                   </w:rPr>
                   <w:t xml:space="preserve">  </w:t>
                 </w:r>
@@ -953,6 +944,7 @@
               <w:pStyle w:val="Sinespaciado"/>
               <w:rPr>
                 <w:rFonts w:asciiTheme="majorHAnsi" w:hAnsiTheme="majorHAnsi" w:cstheme="majorHAnsi"/>
+                <w:lang w:val="es-ES"/>
               </w:rPr>
             </w:pPr>
             <w:r>
@@ -995,24 +987,6 @@
                     <w:rFonts w:asciiTheme="majorHAnsi" w:hAnsiTheme="majorHAnsi" w:cstheme="majorHAnsi"/>
                   </w:rPr>
                   <w:t xml:space="preserve"> </w:t>
-                </w:r>
-                <w:r>
-                  <w:rPr>
-                    <w:rFonts w:asciiTheme="majorHAnsi" w:hAnsiTheme="majorHAnsi" w:cstheme="majorHAnsi"/>
-                  </w:rPr>
-                  <w:t>Linares Borrego</w:t>
-                </w:r>
-                <w:r>
-                  <w:rPr>
-                    <w:rFonts w:asciiTheme="majorHAnsi" w:hAnsiTheme="majorHAnsi" w:cstheme="majorHAnsi"/>
-                  </w:rPr>
-                  <w:t xml:space="preserve">, </w:t>
-                </w:r>
-                <w:r>
-                  <w:rPr>
-                    <w:rFonts w:asciiTheme="majorHAnsi" w:hAnsiTheme="majorHAnsi" w:cstheme="majorHAnsi"/>
-                  </w:rPr>
-                  <w:t>Guillermo</w:t>
                 </w:r>
               </w:sdtContent>
             </w:sdt>
@@ -1063,13 +1037,19 @@
                   <w:rPr>
                     <w:rFonts w:asciiTheme="majorHAnsi" w:hAnsiTheme="majorHAnsi" w:cstheme="majorHAnsi"/>
                   </w:rPr>
-                  <w:t>Developer, Tester</w:t>
+                  <w:t xml:space="preserve"> </w:t>
                 </w:r>
                 <w:r>
                   <w:rPr>
                     <w:rFonts w:asciiTheme="majorHAnsi" w:hAnsiTheme="majorHAnsi" w:cstheme="majorHAnsi"/>
                   </w:rPr>
                   <w:t xml:space="preserve">  </w:t>
+                </w:r>
+                <w:r>
+                  <w:rPr>
+                    <w:rFonts w:asciiTheme="majorHAnsi" w:hAnsiTheme="majorHAnsi" w:cstheme="majorHAnsi"/>
+                  </w:rPr>
+                  <w:t xml:space="preserve"> </w:t>
                 </w:r>
               </w:sdtContent>
             </w:sdt>
@@ -1121,37 +1101,6 @@
               <w:tab/>
             </w:r>
             <w:permStart w:id="1222207409" w:edGrp="everyone"/>
-            <w:sdt>
-              <w:sdtPr>
-                <w:rPr>
-                  <w:rFonts w:asciiTheme="majorHAnsi" w:hAnsiTheme="majorHAnsi" w:cstheme="majorBidi"/>
-                  <w:lang w:val="es-ES"/>
-                </w:rPr>
-                <w:tag w:val="ID4"/>
-                <w:id w:val="577182649"/>
-                <w:placeholder>
-                  <w:docPart w:val="D9A40BD86CA043A99F41FFEC09CF32C5"/>
-                </w:placeholder>
-                <w15:appearance w15:val="hidden"/>
-                <w:text/>
-              </w:sdtPr>
-              <w:sdtContent>
-                <w:r>
-                  <w:rPr>
-                    <w:rFonts w:asciiTheme="majorHAnsi" w:hAnsiTheme="majorHAnsi" w:cstheme="majorBidi"/>
-                    <w:lang w:val="es-ES"/>
-                  </w:rPr>
-                  <w:t xml:space="preserve"> </w:t>
-                </w:r>
-                <w:r>
-                  <w:rPr>
-                    <w:rFonts w:asciiTheme="majorHAnsi" w:hAnsiTheme="majorHAnsi" w:cstheme="majorBidi"/>
-                    <w:lang w:val="es-ES"/>
-                  </w:rPr>
-                  <w:t>5418*****</w:t>
-                </w:r>
-              </w:sdtContent>
-            </w:sdt>
           </w:p>
           <w:permEnd w:id="1222207409"/>
           <w:p>
@@ -1204,23 +1153,7 @@
                     <w:rFonts w:asciiTheme="majorHAnsi" w:hAnsiTheme="majorHAnsi" w:cstheme="majorHAnsi"/>
                     <w:lang w:val="es-ES"/>
                   </w:rPr>
-                  <w:t xml:space="preserve"> </w:t>
-                </w:r>
-                <w:proofErr w:type="spellStart"/>
-                <w:r>
-                  <w:rPr>
-                    <w:rFonts w:asciiTheme="majorHAnsi" w:hAnsiTheme="majorHAnsi" w:cstheme="majorHAnsi"/>
-                    <w:lang w:val="es-ES"/>
-                  </w:rPr>
-                  <w:t>javpalgon</w:t>
-                </w:r>
-                <w:proofErr w:type="spellEnd"/>
-                <w:r>
-                  <w:rPr>
-                    <w:rFonts w:asciiTheme="majorHAnsi" w:hAnsiTheme="majorHAnsi" w:cstheme="majorHAnsi"/>
-                    <w:lang w:val="es-ES"/>
-                  </w:rPr>
-                  <w:t xml:space="preserve">  </w:t>
+                  <w:t xml:space="preserve">   </w:t>
                 </w:r>
               </w:sdtContent>
             </w:sdt>
@@ -1274,35 +1207,7 @@
                     <w:rFonts w:asciiTheme="majorHAnsi" w:hAnsiTheme="majorHAnsi" w:cstheme="majorHAnsi"/>
                     <w:lang w:val="es-ES"/>
                   </w:rPr>
-                  <w:t xml:space="preserve"> </w:t>
-                </w:r>
-                <w:r>
-                  <w:rPr>
-                    <w:rFonts w:asciiTheme="majorHAnsi" w:hAnsiTheme="majorHAnsi" w:cstheme="majorHAnsi"/>
-                    <w:lang w:val="es-ES"/>
-                  </w:rPr>
-                  <w:t>Pallarés González</w:t>
-                </w:r>
-                <w:r>
-                  <w:rPr>
-                    <w:rFonts w:asciiTheme="majorHAnsi" w:hAnsiTheme="majorHAnsi" w:cstheme="majorHAnsi"/>
-                    <w:lang w:val="es-ES"/>
-                  </w:rPr>
-                  <w:t>,</w:t>
-                </w:r>
-                <w:r>
-                  <w:rPr>
-                    <w:rFonts w:asciiTheme="majorHAnsi" w:hAnsiTheme="majorHAnsi" w:cstheme="majorHAnsi"/>
-                    <w:lang w:val="es-ES"/>
-                  </w:rPr>
-                  <w:t xml:space="preserve"> Javier</w:t>
-                </w:r>
-                <w:r>
-                  <w:rPr>
-                    <w:rFonts w:asciiTheme="majorHAnsi" w:hAnsiTheme="majorHAnsi" w:cstheme="majorHAnsi"/>
-                    <w:lang w:val="es-ES"/>
-                  </w:rPr>
-                  <w:t xml:space="preserve">  </w:t>
+                  <w:t xml:space="preserve">   </w:t>
                 </w:r>
               </w:sdtContent>
             </w:sdt>
@@ -1354,19 +1259,7 @@
                   <w:rPr>
                     <w:rFonts w:asciiTheme="majorHAnsi" w:hAnsiTheme="majorHAnsi" w:cstheme="majorHAnsi"/>
                   </w:rPr>
-                  <w:t xml:space="preserve"> </w:t>
-                </w:r>
-                <w:r>
-                  <w:rPr>
-                    <w:rFonts w:asciiTheme="majorHAnsi" w:hAnsiTheme="majorHAnsi" w:cstheme="majorHAnsi"/>
-                  </w:rPr>
-                  <w:t>Developer, operator</w:t>
-                </w:r>
-                <w:r>
-                  <w:rPr>
-                    <w:rFonts w:asciiTheme="majorHAnsi" w:hAnsiTheme="majorHAnsi" w:cstheme="majorHAnsi"/>
-                  </w:rPr>
-                  <w:t xml:space="preserve">  </w:t>
+                  <w:t xml:space="preserve">   </w:t>
                 </w:r>
               </w:sdtContent>
             </w:sdt>
@@ -1439,12 +1332,6 @@
                   </w:rPr>
                   <w:t xml:space="preserve"> </w:t>
                 </w:r>
-                <w:r>
-                  <w:rPr>
-                    <w:rFonts w:asciiTheme="majorHAnsi" w:hAnsiTheme="majorHAnsi" w:cstheme="majorBidi"/>
-                  </w:rPr>
-                  <w:t>0836*****</w:t>
-                </w:r>
               </w:sdtContent>
             </w:sdt>
           </w:p>
@@ -1497,21 +1384,7 @@
                   <w:rPr>
                     <w:rFonts w:asciiTheme="majorHAnsi" w:hAnsiTheme="majorHAnsi" w:cstheme="majorHAnsi"/>
                   </w:rPr>
-                  <w:t xml:space="preserve"> </w:t>
-                </w:r>
-                <w:proofErr w:type="spellStart"/>
-                <w:r>
-                  <w:rPr>
-                    <w:rFonts w:asciiTheme="majorHAnsi" w:hAnsiTheme="majorHAnsi" w:cstheme="majorHAnsi"/>
-                  </w:rPr>
-                  <w:t>darrodsas</w:t>
-                </w:r>
-                <w:proofErr w:type="spellEnd"/>
-                <w:r>
-                  <w:rPr>
-                    <w:rFonts w:asciiTheme="majorHAnsi" w:hAnsiTheme="majorHAnsi" w:cstheme="majorHAnsi"/>
-                  </w:rPr>
-                  <w:t xml:space="preserve">  </w:t>
+                  <w:t xml:space="preserve">   </w:t>
                 </w:r>
               </w:sdtContent>
             </w:sdt>
@@ -1569,25 +1442,13 @@
                   <w:rPr>
                     <w:rFonts w:asciiTheme="majorHAnsi" w:hAnsiTheme="majorHAnsi" w:cstheme="majorHAnsi"/>
                   </w:rPr>
-                  <w:t>Rodríguez Sastre</w:t>
+                  <w:t xml:space="preserve"> </w:t>
                 </w:r>
                 <w:r>
                   <w:rPr>
                     <w:rFonts w:asciiTheme="majorHAnsi" w:hAnsiTheme="majorHAnsi" w:cstheme="majorHAnsi"/>
                   </w:rPr>
-                  <w:t>,</w:t>
-                </w:r>
-                <w:r>
-                  <w:rPr>
-                    <w:rFonts w:asciiTheme="majorHAnsi" w:hAnsiTheme="majorHAnsi" w:cstheme="majorHAnsi"/>
-                  </w:rPr>
-                  <w:t xml:space="preserve"> Darío</w:t>
-                </w:r>
-                <w:r>
-                  <w:rPr>
-                    <w:rFonts w:asciiTheme="majorHAnsi" w:hAnsiTheme="majorHAnsi" w:cstheme="majorHAnsi"/>
-                  </w:rPr>
-                  <w:t xml:space="preserve">  </w:t>
+                  <w:t xml:space="preserve"> </w:t>
                 </w:r>
               </w:sdtContent>
             </w:sdt>
@@ -1638,13 +1499,19 @@
                   <w:rPr>
                     <w:rFonts w:asciiTheme="majorHAnsi" w:hAnsiTheme="majorHAnsi" w:cstheme="majorHAnsi"/>
                   </w:rPr>
-                  <w:t xml:space="preserve"> Analyst, developer</w:t>
+                  <w:t xml:space="preserve"> </w:t>
                 </w:r>
                 <w:r>
                   <w:rPr>
                     <w:rFonts w:asciiTheme="majorHAnsi" w:hAnsiTheme="majorHAnsi" w:cstheme="majorHAnsi"/>
                   </w:rPr>
-                  <w:t xml:space="preserve">  </w:t>
+                  <w:t xml:space="preserve"> </w:t>
+                </w:r>
+                <w:r>
+                  <w:rPr>
+                    <w:rFonts w:asciiTheme="majorHAnsi" w:hAnsiTheme="majorHAnsi" w:cstheme="majorHAnsi"/>
+                  </w:rPr>
+                  <w:t xml:space="preserve"> </w:t>
                 </w:r>
               </w:sdtContent>
             </w:sdt>
@@ -1715,7 +1582,6 @@
               <w:sdtPr>
                 <w:rPr>
                   <w:rFonts w:asciiTheme="majorHAnsi" w:hAnsiTheme="majorHAnsi" w:cstheme="majorHAnsi"/>
-                  <w:u w:val="single"/>
                 </w:rPr>
                 <w:tag w:val="Moment"/>
                 <w:id w:val="-131097587"/>
@@ -1729,35 +1595,48 @@
                 <w:r>
                   <w:rPr>
                     <w:rFonts w:asciiTheme="majorHAnsi" w:hAnsiTheme="majorHAnsi" w:cstheme="majorHAnsi"/>
-                    <w:u w:val="single"/>
                   </w:rPr>
                   <w:t xml:space="preserve"> </w:t>
                 </w:r>
                 <w:r>
                   <w:rPr>
                     <w:rFonts w:asciiTheme="majorHAnsi" w:hAnsiTheme="majorHAnsi" w:cstheme="majorHAnsi"/>
-                    <w:u w:val="single"/>
                   </w:rPr>
-                  <w:t>Sevilla 20/02</w:t>
+                  <w:t xml:space="preserve">Sevilla </w:t>
                 </w:r>
                 <w:r>
                   <w:rPr>
                     <w:rFonts w:asciiTheme="majorHAnsi" w:hAnsiTheme="majorHAnsi" w:cstheme="majorHAnsi"/>
-                    <w:u w:val="single"/>
+                  </w:rPr>
+                  <w:t>30</w:t>
+                </w:r>
+                <w:r>
+                  <w:rPr>
+                    <w:rFonts w:asciiTheme="majorHAnsi" w:hAnsiTheme="majorHAnsi" w:cstheme="majorHAnsi"/>
+                  </w:rPr>
+                  <w:t>/0</w:t>
+                </w:r>
+                <w:r>
+                  <w:rPr>
+                    <w:rFonts w:asciiTheme="majorHAnsi" w:hAnsiTheme="majorHAnsi" w:cstheme="majorHAnsi"/>
+                  </w:rPr>
+                  <w:t>6</w:t>
+                </w:r>
+                <w:r>
+                  <w:rPr>
+                    <w:rFonts w:asciiTheme="majorHAnsi" w:hAnsiTheme="majorHAnsi" w:cstheme="majorHAnsi"/>
                   </w:rPr>
                   <w:t xml:space="preserve">, </w:t>
                 </w:r>
                 <w:r>
                   <w:rPr>
                     <w:rFonts w:asciiTheme="majorHAnsi" w:hAnsiTheme="majorHAnsi" w:cstheme="majorHAnsi"/>
-                    <w:u w:val="single"/>
                   </w:rPr>
                   <w:t>2025</w:t>
                 </w:r>
                 <w:r>
                   <w:rPr>
                     <w:rFonts w:asciiTheme="majorHAnsi" w:hAnsiTheme="majorHAnsi" w:cstheme="majorHAnsi"/>
-                    <w:u w:val="single"/>
                   </w:rPr>
                   <w:t xml:space="preserve"> </w:t>
                 </w:r>
@@ -4132,13 +4011,13 @@
         </w:sdtPr>
         <w:sdtContent>
           <w:r>
-            <w:t xml:space="preserve">  </w:t>
-          </w:r>
-          <w:r>
-            <w:t>x</w:t>
-          </w:r>
-          <w:r>
-            <w:t xml:space="preserve">  </w:t>
+            <w:t xml:space="preserve"> </w:t>
+          </w:r>
+          <w:r>
+            <w:t>X</w:t>
+          </w:r>
+          <w:r>
+            <w:t xml:space="preserve"> </w:t>
           </w:r>
         </w:sdtContent>
       </w:sdt>
@@ -4192,10 +4071,10 @@
             <w:t xml:space="preserve"> </w:t>
           </w:r>
           <w:r>
-            <w:t>x</w:t>
-          </w:r>
-          <w:r>
-            <w:t xml:space="preserve">   </w:t>
+            <w:t>X</w:t>
+          </w:r>
+          <w:r>
+            <w:t xml:space="preserve"> </w:t>
           </w:r>
         </w:sdtContent>
       </w:sdt>
@@ -4219,6 +4098,9 @@
       </w:pPr>
       <w:sdt>
         <w:sdtPr>
+          <w:rPr>
+            <w:u w:val="single"/>
+          </w:rPr>
           <w:tag w:val="Verdict"/>
           <w:id w:val="-887718265"/>
           <w:placeholder>
@@ -4229,12 +4111,21 @@
         </w:sdtPr>
         <w:sdtContent>
           <w:r>
-            <w:t xml:space="preserve">   </w:t>
-          </w:r>
-          <w:r>
-            <w:t>x</w:t>
-          </w:r>
-          <w:r>
+            <w:rPr>
+              <w:u w:val="single"/>
+            </w:rPr>
+            <w:t xml:space="preserve"> </w:t>
+          </w:r>
+          <w:r>
+            <w:rPr>
+              <w:u w:val="single"/>
+            </w:rPr>
+            <w:t>X</w:t>
+          </w:r>
+          <w:r>
+            <w:rPr>
+              <w:u w:val="single"/>
+            </w:rPr>
             <w:t xml:space="preserve"> </w:t>
           </w:r>
         </w:sdtContent>
@@ -4486,7 +4377,13 @@
         </w:sdtPr>
         <w:sdtContent>
           <w:r>
-            <w:t xml:space="preserve">    </w:t>
+            <w:t xml:space="preserve"> </w:t>
+          </w:r>
+          <w:r>
+            <w:t xml:space="preserve"> X </w:t>
+          </w:r>
+          <w:r>
+            <w:t xml:space="preserve"> </w:t>
           </w:r>
         </w:sdtContent>
       </w:sdt>
@@ -4520,7 +4417,13 @@
         </w:sdtPr>
         <w:sdtContent>
           <w:r>
-            <w:t xml:space="preserve">    </w:t>
+            <w:t xml:space="preserve"> </w:t>
+          </w:r>
+          <w:r>
+            <w:t xml:space="preserve">X </w:t>
+          </w:r>
+          <w:r>
+            <w:t xml:space="preserve"> </w:t>
           </w:r>
         </w:sdtContent>
       </w:sdt>
@@ -4819,7 +4722,13 @@
         </w:sdtPr>
         <w:sdtContent>
           <w:r>
-            <w:t xml:space="preserve">    </w:t>
+            <w:t xml:space="preserve">  </w:t>
+          </w:r>
+          <w:r>
+            <w:t>X</w:t>
+          </w:r>
+          <w:r>
+            <w:t xml:space="preserve">  </w:t>
           </w:r>
         </w:sdtContent>
       </w:sdt>
@@ -5098,6 +5007,9 @@
       </w:pPr>
       <w:sdt>
         <w:sdtPr>
+          <w:rPr>
+            <w:u w:val="single"/>
+          </w:rPr>
           <w:tag w:val="Verdict"/>
           <w:id w:val="1705599711"/>
           <w:placeholder>
@@ -5108,6 +5020,9 @@
         </w:sdtPr>
         <w:sdtContent>
           <w:r>
+            <w:rPr>
+              <w:u w:val="single"/>
+            </w:rPr>
             <w:t xml:space="preserve">    </w:t>
           </w:r>
         </w:sdtContent>
@@ -7611,7 +7526,7 @@
 </file>
 
 <file path=word/numbering.xml><?xml version="1.0" encoding="utf-8"?>
-<w:numbering xmlns:wpc="http://schemas.microsoft.com/office/word/2010/wordprocessingCanvas" xmlns:cx="http://schemas.microsoft.com/office/drawing/2014/chartex" xmlns:cx1="http://schemas.microsoft.com/office/drawing/2015/9/8/chartex" xmlns:cx2="http://schemas.microsoft.com/office/drawing/2015/10/21/chartex" xmlns:cx3="http://schemas.microsoft.com/office/drawing/2016/5/9/chartex" xmlns:cx4="http://schemas.microsoft.com/office/drawing/2016/5/10/chartex" xmlns:cx5="http://schemas.microsoft.com/office/drawing/2016/5/11/chartex" xmlns:cx6="http://schemas.microsoft.com/office/drawing/2016/5/12/chartex" xmlns:cx7="http://schemas.microsoft.com/office/drawing/2016/5/13/chartex" xmlns:cx8="http://schemas.microsoft.com/office/drawing/2016/5/14/chartex" xmlns:mc="http://schemas.openxmlformats.org/markup-compatibility/2006" xmlns:aink="http://schemas.microsoft.com/office/drawing/2016/ink" xmlns:am3d="http://schemas.microsoft.com/office/drawing/2017/model3d" xmlns:o="urn:schemas-microsoft-com:office:office" xmlns:oel="http://schemas.microsoft.com/office/2019/extlst" xmlns:r="http://schemas.openxmlformats.org/officeDocument/2006/relationships" xmlns:m="http://schemas.openxmlformats.org/officeDocument/2006/math" xmlns:v="urn:schemas-microsoft-com:vml" xmlns:wp14="http://schemas.microsoft.com/office/word/2010/wordprocessingDrawing" xmlns:wp="http://schemas.openxmlformats.org/drawingml/2006/wordprocessingDrawing" xmlns:w10="urn:schemas-microsoft-com:office:word" xmlns:w="http://schemas.openxmlformats.org/wordprocessingml/2006/main" xmlns:w14="http://schemas.microsoft.com/office/word/2010/wordml" xmlns:w15="http://schemas.microsoft.com/office/word/2012/wordml" xmlns:w16cex="http://schemas.microsoft.com/office/word/2018/wordml/cex" xmlns:w16cid="http://schemas.microsoft.com/office/word/2016/wordml/cid" xmlns:w16="http://schemas.microsoft.com/office/word/2018/wordml" xmlns:w16du="http://schemas.microsoft.com/office/word/2023/wordml/word16du" xmlns:w16sdtdh="http://schemas.microsoft.com/office/word/2020/wordml/sdtdatahash" xmlns:w16se="http://schemas.microsoft.com/office/word/2015/wordml/symex" xmlns:wpg="http://schemas.microsoft.com/office/word/2010/wordprocessingGroup" xmlns:wpi="http://schemas.microsoft.com/office/word/2010/wordprocessingInk" xmlns:wne="http://schemas.microsoft.com/office/word/2006/wordml" xmlns:wps="http://schemas.microsoft.com/office/word/2010/wordprocessingShape" mc:Ignorable="w14 w15 w16se w16cid w16 w16cex w16sdtdh w16du wp14">
+<w:numbering xmlns:wpc="http://schemas.microsoft.com/office/word/2010/wordprocessingCanvas" xmlns:cx="http://schemas.microsoft.com/office/drawing/2014/chartex" xmlns:cx1="http://schemas.microsoft.com/office/drawing/2015/9/8/chartex" xmlns:cx2="http://schemas.microsoft.com/office/drawing/2015/10/21/chartex" xmlns:cx3="http://schemas.microsoft.com/office/drawing/2016/5/9/chartex" xmlns:cx4="http://schemas.microsoft.com/office/drawing/2016/5/10/chartex" xmlns:cx5="http://schemas.microsoft.com/office/drawing/2016/5/11/chartex" xmlns:cx6="http://schemas.microsoft.com/office/drawing/2016/5/12/chartex" xmlns:cx7="http://schemas.microsoft.com/office/drawing/2016/5/13/chartex" xmlns:cx8="http://schemas.microsoft.com/office/drawing/2016/5/14/chartex" xmlns:mc="http://schemas.openxmlformats.org/markup-compatibility/2006" xmlns:aink="http://schemas.microsoft.com/office/drawing/2016/ink" xmlns:am3d="http://schemas.microsoft.com/office/drawing/2017/model3d" xmlns:o="urn:schemas-microsoft-com:office:office" xmlns:oel="http://schemas.microsoft.com/office/2019/extlst" xmlns:r="http://schemas.openxmlformats.org/officeDocument/2006/relationships" xmlns:m="http://schemas.openxmlformats.org/officeDocument/2006/math" xmlns:v="urn:schemas-microsoft-com:vml" xmlns:wp14="http://schemas.microsoft.com/office/word/2010/wordprocessingDrawing" xmlns:wp="http://schemas.openxmlformats.org/drawingml/2006/wordprocessingDrawing" xmlns:w10="urn:schemas-microsoft-com:office:word" xmlns:w="http://schemas.openxmlformats.org/wordprocessingml/2006/main" xmlns:w14="http://schemas.microsoft.com/office/word/2010/wordml" xmlns:w15="http://schemas.microsoft.com/office/word/2012/wordml" xmlns:w16cex="http://schemas.microsoft.com/office/word/2018/wordml/cex" xmlns:w16cid="http://schemas.microsoft.com/office/word/2016/wordml/cid" xmlns:w16="http://schemas.microsoft.com/office/word/2018/wordml" xmlns:w16du="http://schemas.microsoft.com/office/word/2023/wordml/word16du" xmlns:w16sdtdh="http://schemas.microsoft.com/office/word/2020/wordml/sdtdatahash" xmlns:w16sdtfl="http://schemas.microsoft.com/office/word/2024/wordml/sdtformatlock" xmlns:w16se="http://schemas.microsoft.com/office/word/2015/wordml/symex" xmlns:wpg="http://schemas.microsoft.com/office/word/2010/wordprocessingGroup" xmlns:wpi="http://schemas.microsoft.com/office/word/2010/wordprocessingInk" xmlns:wne="http://schemas.microsoft.com/office/word/2006/wordml" xmlns:wps="http://schemas.microsoft.com/office/word/2010/wordprocessingShape" mc:Ignorable="w14 w15 w16se w16cid w16 w16cex w16sdtdh w16sdtfl w16du wp14">
   <w:abstractNum w:abstractNumId="0" w15:restartNumberingAfterBreak="0">
     <w:nsid w:val="FFFFFF88"/>
     <w:multiLevelType w:val="singleLevel"/>
@@ -8337,7 +8252,7 @@
 </file>
 
 <file path=word/styles.xml><?xml version="1.0" encoding="utf-8"?>
-<w:styles xmlns:mc="http://schemas.openxmlformats.org/markup-compatibility/2006" xmlns:r="http://schemas.openxmlformats.org/officeDocument/2006/relationships" xmlns:w="http://schemas.openxmlformats.org/wordprocessingml/2006/main" xmlns:w14="http://schemas.microsoft.com/office/word/2010/wordml" xmlns:w15="http://schemas.microsoft.com/office/word/2012/wordml" xmlns:w16cex="http://schemas.microsoft.com/office/word/2018/wordml/cex" xmlns:w16cid="http://schemas.microsoft.com/office/word/2016/wordml/cid" xmlns:w16="http://schemas.microsoft.com/office/word/2018/wordml" xmlns:w16du="http://schemas.microsoft.com/office/word/2023/wordml/word16du" xmlns:w16sdtdh="http://schemas.microsoft.com/office/word/2020/wordml/sdtdatahash" xmlns:w16se="http://schemas.microsoft.com/office/word/2015/wordml/symex" mc:Ignorable="w14 w15 w16se w16cid w16 w16cex w16sdtdh w16du">
+<w:styles xmlns:mc="http://schemas.openxmlformats.org/markup-compatibility/2006" xmlns:r="http://schemas.openxmlformats.org/officeDocument/2006/relationships" xmlns:w="http://schemas.openxmlformats.org/wordprocessingml/2006/main" xmlns:w14="http://schemas.microsoft.com/office/word/2010/wordml" xmlns:w15="http://schemas.microsoft.com/office/word/2012/wordml" xmlns:w16cex="http://schemas.microsoft.com/office/word/2018/wordml/cex" xmlns:w16cid="http://schemas.microsoft.com/office/word/2016/wordml/cid" xmlns:w16="http://schemas.microsoft.com/office/word/2018/wordml" xmlns:w16du="http://schemas.microsoft.com/office/word/2023/wordml/word16du" xmlns:w16sdtdh="http://schemas.microsoft.com/office/word/2020/wordml/sdtdatahash" xmlns:w16sdtfl="http://schemas.microsoft.com/office/word/2024/wordml/sdtformatlock" xmlns:w16se="http://schemas.microsoft.com/office/word/2015/wordml/symex" mc:Ignorable="w14 w15 w16se w16cid w16 w16cex w16sdtdh w16sdtfl w16du">
   <w:docDefaults>
     <w:rPrDefault>
       <w:rPr>
@@ -9193,7 +9108,7 @@
 </file>
 
 <file path=word/glossary/document.xml><?xml version="1.0" encoding="utf-8"?>
-<w:glossaryDocument xmlns:wpc="http://schemas.microsoft.com/office/word/2010/wordprocessingCanvas" xmlns:cx="http://schemas.microsoft.com/office/drawing/2014/chartex" xmlns:cx1="http://schemas.microsoft.com/office/drawing/2015/9/8/chartex" xmlns:cx2="http://schemas.microsoft.com/office/drawing/2015/10/21/chartex" xmlns:cx3="http://schemas.microsoft.com/office/drawing/2016/5/9/chartex" xmlns:cx4="http://schemas.microsoft.com/office/drawing/2016/5/10/chartex" xmlns:cx5="http://schemas.microsoft.com/office/drawing/2016/5/11/chartex" xmlns:cx6="http://schemas.microsoft.com/office/drawing/2016/5/12/chartex" xmlns:cx7="http://schemas.microsoft.com/office/drawing/2016/5/13/chartex" xmlns:cx8="http://schemas.microsoft.com/office/drawing/2016/5/14/chartex" xmlns:mc="http://schemas.openxmlformats.org/markup-compatibility/2006" xmlns:aink="http://schemas.microsoft.com/office/drawing/2016/ink" xmlns:am3d="http://schemas.microsoft.com/office/drawing/2017/model3d" xmlns:o="urn:schemas-microsoft-com:office:office" xmlns:oel="http://schemas.microsoft.com/office/2019/extlst" xmlns:r="http://schemas.openxmlformats.org/officeDocument/2006/relationships" xmlns:m="http://schemas.openxmlformats.org/officeDocument/2006/math" xmlns:v="urn:schemas-microsoft-com:vml" xmlns:wp14="http://schemas.microsoft.com/office/word/2010/wordprocessingDrawing" xmlns:wp="http://schemas.openxmlformats.org/drawingml/2006/wordprocessingDrawing" xmlns:w10="urn:schemas-microsoft-com:office:word" xmlns:w="http://schemas.openxmlformats.org/wordprocessingml/2006/main" xmlns:w14="http://schemas.microsoft.com/office/word/2010/wordml" xmlns:w15="http://schemas.microsoft.com/office/word/2012/wordml" xmlns:w16cex="http://schemas.microsoft.com/office/word/2018/wordml/cex" xmlns:w16cid="http://schemas.microsoft.com/office/word/2016/wordml/cid" xmlns:w16="http://schemas.microsoft.com/office/word/2018/wordml" xmlns:w16du="http://schemas.microsoft.com/office/word/2023/wordml/word16du" xmlns:w16sdtdh="http://schemas.microsoft.com/office/word/2020/wordml/sdtdatahash" xmlns:w16se="http://schemas.microsoft.com/office/word/2015/wordml/symex" xmlns:wpg="http://schemas.microsoft.com/office/word/2010/wordprocessingGroup" xmlns:wpi="http://schemas.microsoft.com/office/word/2010/wordprocessingInk" xmlns:wne="http://schemas.microsoft.com/office/word/2006/wordml" xmlns:wps="http://schemas.microsoft.com/office/word/2010/wordprocessingShape" mc:Ignorable="w14 w15 w16se w16cid w16 w16cex w16sdtdh w16du wp14">
+<w:glossaryDocument xmlns:wpc="http://schemas.microsoft.com/office/word/2010/wordprocessingCanvas" xmlns:cx="http://schemas.microsoft.com/office/drawing/2014/chartex" xmlns:cx1="http://schemas.microsoft.com/office/drawing/2015/9/8/chartex" xmlns:cx2="http://schemas.microsoft.com/office/drawing/2015/10/21/chartex" xmlns:cx3="http://schemas.microsoft.com/office/drawing/2016/5/9/chartex" xmlns:cx4="http://schemas.microsoft.com/office/drawing/2016/5/10/chartex" xmlns:cx5="http://schemas.microsoft.com/office/drawing/2016/5/11/chartex" xmlns:cx6="http://schemas.microsoft.com/office/drawing/2016/5/12/chartex" xmlns:cx7="http://schemas.microsoft.com/office/drawing/2016/5/13/chartex" xmlns:cx8="http://schemas.microsoft.com/office/drawing/2016/5/14/chartex" xmlns:mc="http://schemas.openxmlformats.org/markup-compatibility/2006" xmlns:aink="http://schemas.microsoft.com/office/drawing/2016/ink" xmlns:am3d="http://schemas.microsoft.com/office/drawing/2017/model3d" xmlns:o="urn:schemas-microsoft-com:office:office" xmlns:oel="http://schemas.microsoft.com/office/2019/extlst" xmlns:r="http://schemas.openxmlformats.org/officeDocument/2006/relationships" xmlns:m="http://schemas.openxmlformats.org/officeDocument/2006/math" xmlns:v="urn:schemas-microsoft-com:vml" xmlns:wp14="http://schemas.microsoft.com/office/word/2010/wordprocessingDrawing" xmlns:wp="http://schemas.openxmlformats.org/drawingml/2006/wordprocessingDrawing" xmlns:w10="urn:schemas-microsoft-com:office:word" xmlns:w="http://schemas.openxmlformats.org/wordprocessingml/2006/main" xmlns:w14="http://schemas.microsoft.com/office/word/2010/wordml" xmlns:w15="http://schemas.microsoft.com/office/word/2012/wordml" xmlns:w16cex="http://schemas.microsoft.com/office/word/2018/wordml/cex" xmlns:w16cid="http://schemas.microsoft.com/office/word/2016/wordml/cid" xmlns:w16="http://schemas.microsoft.com/office/word/2018/wordml" xmlns:w16du="http://schemas.microsoft.com/office/word/2023/wordml/word16du" xmlns:w16sdtdh="http://schemas.microsoft.com/office/word/2020/wordml/sdtdatahash" xmlns:w16sdtfl="http://schemas.microsoft.com/office/word/2024/wordml/sdtformatlock" xmlns:w16se="http://schemas.microsoft.com/office/word/2015/wordml/symex" xmlns:wpg="http://schemas.microsoft.com/office/word/2010/wordprocessingGroup" xmlns:wpi="http://schemas.microsoft.com/office/word/2010/wordprocessingInk" xmlns:wne="http://schemas.microsoft.com/office/word/2006/wordml" xmlns:wps="http://schemas.microsoft.com/office/word/2010/wordprocessingShape" mc:Ignorable="w14 w15 w16se w16cid w16 w16cex w16sdtdh w16sdtfl w16du wp14">
   <w:docParts>
     <w:docPart>
       <w:docPartPr>
@@ -9545,35 +9460,6 @@
     </w:docPart>
     <w:docPart>
       <w:docPartPr>
-        <w:name w:val="D9A40BD86CA043A99F41FFEC09CF32C5"/>
-        <w:category>
-          <w:name w:val="General"/>
-          <w:gallery w:val="placeholder"/>
-        </w:category>
-        <w:types>
-          <w:type w:val="bbPlcHdr"/>
-        </w:types>
-        <w:behaviors>
-          <w:behavior w:val="content"/>
-        </w:behaviors>
-        <w:guid w:val="{27B93908-B731-4430-A263-2834D31B5608}"/>
-      </w:docPartPr>
-      <w:docPartBody>
-        <w:p>
-          <w:pPr>
-            <w:pStyle w:val="D9A40BD86CA043A99F41FFEC09CF32C5"/>
-          </w:pPr>
-          <w:r>
-            <w:rPr>
-              <w:rStyle w:val="Textodelmarcadordeposicin"/>
-            </w:rPr>
-            <w:t>Haga clic o pulse aquí para escribir texto.</w:t>
-          </w:r>
-        </w:p>
-      </w:docPartBody>
-    </w:docPart>
-    <w:docPart>
-      <w:docPartPr>
         <w:name w:val="83AB65E9A82B4E5D8F27694A6CD354D0"/>
         <w:category>
           <w:name w:val="General"/>
@@ -11172,7 +11058,7 @@
 </file>
 
 <file path=word/glossary/fontTable.xml><?xml version="1.0" encoding="utf-8"?>
-<w:fonts xmlns:mc="http://schemas.openxmlformats.org/markup-compatibility/2006" xmlns:r="http://schemas.openxmlformats.org/officeDocument/2006/relationships" xmlns:w="http://schemas.openxmlformats.org/wordprocessingml/2006/main" xmlns:w14="http://schemas.microsoft.com/office/word/2010/wordml" xmlns:w15="http://schemas.microsoft.com/office/word/2012/wordml" xmlns:w16cex="http://schemas.microsoft.com/office/word/2018/wordml/cex" xmlns:w16cid="http://schemas.microsoft.com/office/word/2016/wordml/cid" xmlns:w16="http://schemas.microsoft.com/office/word/2018/wordml" xmlns:w16du="http://schemas.microsoft.com/office/word/2023/wordml/word16du" xmlns:w16sdtdh="http://schemas.microsoft.com/office/word/2020/wordml/sdtdatahash" xmlns:w16se="http://schemas.microsoft.com/office/word/2015/wordml/symex" mc:Ignorable="w14 w15 w16se w16cid w16 w16cex w16sdtdh w16du">
+<w:fonts xmlns:mc="http://schemas.openxmlformats.org/markup-compatibility/2006" xmlns:r="http://schemas.openxmlformats.org/officeDocument/2006/relationships" xmlns:w="http://schemas.openxmlformats.org/wordprocessingml/2006/main" xmlns:w14="http://schemas.microsoft.com/office/word/2010/wordml" xmlns:w15="http://schemas.microsoft.com/office/word/2012/wordml" xmlns:w16cex="http://schemas.microsoft.com/office/word/2018/wordml/cex" xmlns:w16cid="http://schemas.microsoft.com/office/word/2016/wordml/cid" xmlns:w16="http://schemas.microsoft.com/office/word/2018/wordml" xmlns:w16du="http://schemas.microsoft.com/office/word/2023/wordml/word16du" xmlns:w16sdtdh="http://schemas.microsoft.com/office/word/2020/wordml/sdtdatahash" xmlns:w16sdtfl="http://schemas.microsoft.com/office/word/2024/wordml/sdtformatlock" xmlns:w16se="http://schemas.microsoft.com/office/word/2015/wordml/symex" mc:Ignorable="w14 w15 w16se w16cid w16 w16cex w16sdtdh w16sdtfl w16du">
   <w:font w:name="Symbol">
     <w:panose1 w:val="05050102010706020507"/>
     <w:charset w:val="02"/>
@@ -11274,7 +11160,7 @@
 </file>
 
 <file path=word/glossary/settings.xml><?xml version="1.0" encoding="utf-8"?>
-<w:settings xmlns:mc="http://schemas.openxmlformats.org/markup-compatibility/2006" xmlns:o="urn:schemas-microsoft-com:office:office" xmlns:r="http://schemas.openxmlformats.org/officeDocument/2006/relationships" xmlns:m="http://schemas.openxmlformats.org/officeDocument/2006/math" xmlns:v="urn:schemas-microsoft-com:vml" xmlns:w10="urn:schemas-microsoft-com:office:word" xmlns:w="http://schemas.openxmlformats.org/wordprocessingml/2006/main" xmlns:w14="http://schemas.microsoft.com/office/word/2010/wordml" xmlns:w15="http://schemas.microsoft.com/office/word/2012/wordml" xmlns:w16cex="http://schemas.microsoft.com/office/word/2018/wordml/cex" xmlns:w16cid="http://schemas.microsoft.com/office/word/2016/wordml/cid" xmlns:w16="http://schemas.microsoft.com/office/word/2018/wordml" xmlns:w16du="http://schemas.microsoft.com/office/word/2023/wordml/word16du" xmlns:w16sdtdh="http://schemas.microsoft.com/office/word/2020/wordml/sdtdatahash" xmlns:w16se="http://schemas.microsoft.com/office/word/2015/wordml/symex" xmlns:sl="http://schemas.openxmlformats.org/schemaLibrary/2006/main" mc:Ignorable="w14 w15 w16se w16cid w16 w16cex w16sdtdh w16du">
+<w:settings xmlns:mc="http://schemas.openxmlformats.org/markup-compatibility/2006" xmlns:o="urn:schemas-microsoft-com:office:office" xmlns:r="http://schemas.openxmlformats.org/officeDocument/2006/relationships" xmlns:m="http://schemas.openxmlformats.org/officeDocument/2006/math" xmlns:v="urn:schemas-microsoft-com:vml" xmlns:w10="urn:schemas-microsoft-com:office:word" xmlns:w="http://schemas.openxmlformats.org/wordprocessingml/2006/main" xmlns:w14="http://schemas.microsoft.com/office/word/2010/wordml" xmlns:w15="http://schemas.microsoft.com/office/word/2012/wordml" xmlns:w16cex="http://schemas.microsoft.com/office/word/2018/wordml/cex" xmlns:w16cid="http://schemas.microsoft.com/office/word/2016/wordml/cid" xmlns:w16="http://schemas.microsoft.com/office/word/2018/wordml" xmlns:w16du="http://schemas.microsoft.com/office/word/2023/wordml/word16du" xmlns:w16sdtdh="http://schemas.microsoft.com/office/word/2020/wordml/sdtdatahash" xmlns:w16sdtfl="http://schemas.microsoft.com/office/word/2024/wordml/sdtformatlock" xmlns:w16se="http://schemas.microsoft.com/office/word/2015/wordml/symex" xmlns:sl="http://schemas.openxmlformats.org/schemaLibrary/2006/main" mc:Ignorable="w14 w15 w16se w16cid w16 w16cex w16sdtdh w16sdtfl w16du">
   <w:view w:val="normal"/>
   <w:revisionView w:inkAnnotations="0"/>
   <w:defaultTabStop w:val="708"/>
@@ -11321,6 +11207,7 @@
     <w:rsid w:val="004E7F77"/>
     <w:rsid w:val="00562343"/>
     <w:rsid w:val="005640FA"/>
+    <w:rsid w:val="00567F81"/>
     <w:rsid w:val="005B3798"/>
     <w:rsid w:val="005F0460"/>
     <w:rsid w:val="005F5BCD"/>
@@ -11329,6 +11216,7 @@
     <w:rsid w:val="00693ED9"/>
     <w:rsid w:val="006979C5"/>
     <w:rsid w:val="006B2BEC"/>
+    <w:rsid w:val="006B6389"/>
     <w:rsid w:val="006F209A"/>
     <w:rsid w:val="00765401"/>
     <w:rsid w:val="00790E22"/>
@@ -11387,14 +11275,14 @@
   </m:mathPr>
   <w:themeFontLang w:val="es-ES" w:eastAsia="ja-JP" w:bidi="ar-SA"/>
   <w:clrSchemeMapping w:bg1="light1" w:t1="dark1" w:bg2="light2" w:t2="dark2" w:accent1="accent1" w:accent2="accent2" w:accent3="accent3" w:accent4="accent4" w:accent5="accent5" w:accent6="accent6" w:hyperlink="hyperlink" w:followedHyperlink="followedHyperlink"/>
-  <w:decimalSymbol w:val=","/>
-  <w:listSeparator w:val=";"/>
+  <w:decimalSymbol w:val="."/>
+  <w:listSeparator w:val=","/>
   <w15:chartTrackingRefBased/>
 </w:settings>
 </file>
 
 <file path=word/glossary/styles.xml><?xml version="1.0" encoding="utf-8"?>
-<w:styles xmlns:mc="http://schemas.openxmlformats.org/markup-compatibility/2006" xmlns:r="http://schemas.openxmlformats.org/officeDocument/2006/relationships" xmlns:w="http://schemas.openxmlformats.org/wordprocessingml/2006/main" xmlns:w14="http://schemas.microsoft.com/office/word/2010/wordml" xmlns:w15="http://schemas.microsoft.com/office/word/2012/wordml" xmlns:w16cex="http://schemas.microsoft.com/office/word/2018/wordml/cex" xmlns:w16cid="http://schemas.microsoft.com/office/word/2016/wordml/cid" xmlns:w16="http://schemas.microsoft.com/office/word/2018/wordml" xmlns:w16du="http://schemas.microsoft.com/office/word/2023/wordml/word16du" xmlns:w16sdtdh="http://schemas.microsoft.com/office/word/2020/wordml/sdtdatahash" xmlns:w16se="http://schemas.microsoft.com/office/word/2015/wordml/symex" mc:Ignorable="w14 w15 w16se w16cid w16 w16cex w16sdtdh w16du">
+<w:styles xmlns:mc="http://schemas.openxmlformats.org/markup-compatibility/2006" xmlns:r="http://schemas.openxmlformats.org/officeDocument/2006/relationships" xmlns:w="http://schemas.openxmlformats.org/wordprocessingml/2006/main" xmlns:w14="http://schemas.microsoft.com/office/word/2010/wordml" xmlns:w15="http://schemas.microsoft.com/office/word/2012/wordml" xmlns:w16cex="http://schemas.microsoft.com/office/word/2018/wordml/cex" xmlns:w16cid="http://schemas.microsoft.com/office/word/2016/wordml/cid" xmlns:w16="http://schemas.microsoft.com/office/word/2018/wordml" xmlns:w16du="http://schemas.microsoft.com/office/word/2023/wordml/word16du" xmlns:w16sdtdh="http://schemas.microsoft.com/office/word/2020/wordml/sdtdatahash" xmlns:w16sdtfl="http://schemas.microsoft.com/office/word/2024/wordml/sdtformatlock" xmlns:w16se="http://schemas.microsoft.com/office/word/2015/wordml/symex" mc:Ignorable="w14 w15 w16se w16cid w16 w16cex w16sdtdh w16sdtfl w16du">
   <w:docDefaults>
     <w:rPrDefault>
       <w:rPr>
@@ -12665,7 +12553,7 @@
 </file>
 
 <file path=word/glossary/webSettings.xml><?xml version="1.0" encoding="utf-8"?>
-<w:webSettings xmlns:mc="http://schemas.openxmlformats.org/markup-compatibility/2006" xmlns:r="http://schemas.openxmlformats.org/officeDocument/2006/relationships" xmlns:w="http://schemas.openxmlformats.org/wordprocessingml/2006/main" xmlns:w14="http://schemas.microsoft.com/office/word/2010/wordml" xmlns:w15="http://schemas.microsoft.com/office/word/2012/wordml" xmlns:w16cex="http://schemas.microsoft.com/office/word/2018/wordml/cex" xmlns:w16cid="http://schemas.microsoft.com/office/word/2016/wordml/cid" xmlns:w16="http://schemas.microsoft.com/office/word/2018/wordml" xmlns:w16du="http://schemas.microsoft.com/office/word/2023/wordml/word16du" xmlns:w16sdtdh="http://schemas.microsoft.com/office/word/2020/wordml/sdtdatahash" xmlns:w16se="http://schemas.microsoft.com/office/word/2015/wordml/symex" mc:Ignorable="w14 w15 w16se w16cid w16 w16cex w16sdtdh w16du">
+<w:webSettings xmlns:mc="http://schemas.openxmlformats.org/markup-compatibility/2006" xmlns:r="http://schemas.openxmlformats.org/officeDocument/2006/relationships" xmlns:w="http://schemas.openxmlformats.org/wordprocessingml/2006/main" xmlns:w14="http://schemas.microsoft.com/office/word/2010/wordml" xmlns:w15="http://schemas.microsoft.com/office/word/2012/wordml" xmlns:w16cex="http://schemas.microsoft.com/office/word/2018/wordml/cex" xmlns:w16cid="http://schemas.microsoft.com/office/word/2016/wordml/cid" xmlns:w16="http://schemas.microsoft.com/office/word/2018/wordml" xmlns:w16du="http://schemas.microsoft.com/office/word/2023/wordml/word16du" xmlns:w16sdtdh="http://schemas.microsoft.com/office/word/2020/wordml/sdtdatahash" xmlns:w16sdtfl="http://schemas.microsoft.com/office/word/2024/wordml/sdtformatlock" xmlns:w16se="http://schemas.microsoft.com/office/word/2015/wordml/symex" mc:Ignorable="w14 w15 w16se w16cid w16 w16cex w16sdtdh w16sdtfl w16du">
   <w:optimizeForBrowser/>
   <w:allowPNG/>
 </w:webSettings>

</xml_diff>